<commit_message>
+update README, report4lab, main4lab
</commit_message>
<xml_diff>
--- a/lab4/docs/lab04__Python_M_PIN_RIS_2308_Timofeev Aleksander.docx
+++ b/lab4/docs/lab04__Python_M_PIN_RIS_2308_Timofeev Aleksander.docx
@@ -699,15 +699,14 @@
     </w:p>
     <w:p>
       <w:pPr>
-        <w:spacing w:line="360" w:lineRule="auto"/>
-        <w:jc w:val="center"/>
+        <w:jc w:val="both"/>
         <w:rPr>
           <w:rFonts w:ascii="Times New Roman" w:eastAsia="Times New Roman" w:hAnsi="Times New Roman" w:cs="Times New Roman"/>
           <w:b/>
           <w:bCs/>
-          <w:sz w:val="32"/>
-          <w:szCs w:val="32"/>
-          <w:lang w:eastAsia="ru-RU"/>
+          <w:sz w:val="28"/>
+          <w:szCs w:val="28"/>
+          <w:lang w:val="en-US" w:eastAsia="ru-RU"/>
         </w:rPr>
       </w:pPr>
       <w:r>
@@ -715,35 +714,26 @@
           <w:rFonts w:ascii="Times New Roman" w:eastAsia="Times New Roman" w:hAnsi="Times New Roman" w:cs="Times New Roman"/>
           <w:b/>
           <w:bCs/>
-          <w:sz w:val="32"/>
-          <w:szCs w:val="32"/>
+          <w:sz w:val="28"/>
+          <w:szCs w:val="28"/>
           <w:lang w:eastAsia="ru-RU"/>
         </w:rPr>
         <w:lastRenderedPageBreak/>
-        <w:t>Вариант №1</w:t>
-      </w:r>
+        <w:t xml:space="preserve">Ссылка на </w:t>
+      </w:r>
+      <w:proofErr w:type="spellStart"/>
       <w:r>
         <w:rPr>
           <w:rFonts w:ascii="Times New Roman" w:eastAsia="Times New Roman" w:hAnsi="Times New Roman" w:cs="Times New Roman"/>
           <w:b/>
           <w:bCs/>
-          <w:sz w:val="32"/>
-          <w:szCs w:val="32"/>
-          <w:lang w:eastAsia="ru-RU"/>
-        </w:rPr>
-        <w:t>-2</w:t>
-      </w:r>
-    </w:p>
-    <w:p>
-      <w:pPr>
-        <w:jc w:val="both"/>
-        <w:rPr>
-          <w:rFonts w:ascii="Times New Roman" w:eastAsia="Times New Roman" w:hAnsi="Times New Roman" w:cs="Times New Roman"/>
-          <w:sz w:val="28"/>
-          <w:szCs w:val="28"/>
-          <w:lang w:eastAsia="ru-RU"/>
-        </w:rPr>
-      </w:pPr>
+          <w:sz w:val="28"/>
+          <w:szCs w:val="28"/>
+          <w:lang w:val="en-US" w:eastAsia="ru-RU"/>
+        </w:rPr>
+        <w:t>GoogleNotebook</w:t>
+      </w:r>
+      <w:proofErr w:type="spellEnd"/>
       <w:r>
         <w:rPr>
           <w:rFonts w:ascii="Times New Roman" w:eastAsia="Times New Roman" w:hAnsi="Times New Roman" w:cs="Times New Roman"/>
@@ -751,6 +741,65 @@
           <w:bCs/>
           <w:sz w:val="28"/>
           <w:szCs w:val="28"/>
+          <w:lang w:val="en-US" w:eastAsia="ru-RU"/>
+        </w:rPr>
+        <w:t xml:space="preserve">: </w:t>
+      </w:r>
+    </w:p>
+    <w:p>
+      <w:pPr>
+        <w:jc w:val="both"/>
+        <w:rPr>
+          <w:rFonts w:ascii="Times New Roman" w:eastAsia="Times New Roman" w:hAnsi="Times New Roman" w:cs="Times New Roman"/>
+          <w:b/>
+          <w:bCs/>
+          <w:sz w:val="28"/>
+          <w:szCs w:val="28"/>
+          <w:lang w:val="en-US" w:eastAsia="ru-RU"/>
+        </w:rPr>
+      </w:pPr>
+      <w:r>
+        <w:rPr>
+          <w:rFonts w:ascii="Times New Roman" w:eastAsia="Times New Roman" w:hAnsi="Times New Roman" w:cs="Times New Roman" w:hint="eastAsia"/>
+          <w:b/>
+          <w:bCs/>
+          <w:sz w:val="28"/>
+          <w:szCs w:val="28"/>
+          <w:lang w:val="en-US" w:eastAsia="ru-RU"/>
+        </w:rPr>
+        <w:t>https://colab.research.google.com/drive/1L8GM0V83I-1W-wcp4G6OZdL88fZGJvfa?usp=sharing</w:t>
+      </w:r>
+    </w:p>
+    <w:p>
+      <w:pPr>
+        <w:jc w:val="both"/>
+        <w:rPr>
+          <w:rFonts w:ascii="Times New Roman" w:eastAsia="Times New Roman" w:hAnsi="Times New Roman" w:cs="Times New Roman"/>
+          <w:b/>
+          <w:bCs/>
+          <w:sz w:val="28"/>
+          <w:szCs w:val="28"/>
+          <w:lang w:val="en-US" w:eastAsia="ru-RU"/>
+        </w:rPr>
+      </w:pPr>
+    </w:p>
+    <w:p>
+      <w:pPr>
+        <w:jc w:val="both"/>
+        <w:rPr>
+          <w:rFonts w:ascii="Times New Roman" w:eastAsia="Times New Roman" w:hAnsi="Times New Roman" w:cs="Times New Roman"/>
+          <w:sz w:val="28"/>
+          <w:szCs w:val="28"/>
+          <w:lang w:eastAsia="ru-RU"/>
+        </w:rPr>
+      </w:pPr>
+      <w:r>
+        <w:rPr>
+          <w:rFonts w:ascii="Times New Roman" w:eastAsia="Times New Roman" w:hAnsi="Times New Roman" w:cs="Times New Roman"/>
+          <w:b/>
+          <w:bCs/>
+          <w:sz w:val="28"/>
+          <w:szCs w:val="28"/>
           <w:lang w:eastAsia="ru-RU"/>
         </w:rPr>
         <w:t>Постановка задачи:</w:t>
@@ -760,7 +809,7 @@
       <w:pPr>
         <w:jc w:val="both"/>
         <w:rPr>
-          <w:rFonts w:ascii="Times New Roman" w:eastAsia="Times New Roman" w:hAnsi="Times New Roman" w:cs="Times New Roman" w:hint="eastAsia"/>
+          <w:rFonts w:ascii="Times New Roman" w:eastAsia="Times New Roman" w:hAnsi="Times New Roman" w:cs="Times New Roman"/>
           <w:i/>
           <w:iCs/>
           <w:sz w:val="28"/>
@@ -789,7 +838,7 @@
         </w:numPr>
         <w:jc w:val="both"/>
         <w:rPr>
-          <w:rFonts w:ascii="Times New Roman" w:eastAsia="Times New Roman" w:hAnsi="Times New Roman" w:cs="Times New Roman" w:hint="eastAsia"/>
+          <w:rFonts w:ascii="Times New Roman" w:eastAsia="Times New Roman" w:hAnsi="Times New Roman" w:cs="Times New Roman"/>
           <w:sz w:val="28"/>
           <w:szCs w:val="28"/>
           <w:lang w:eastAsia="ru-RU"/>
@@ -894,7 +943,7 @@
         </w:numPr>
         <w:jc w:val="both"/>
         <w:rPr>
-          <w:rFonts w:ascii="Times New Roman" w:eastAsia="Times New Roman" w:hAnsi="Times New Roman" w:cs="Times New Roman" w:hint="eastAsia"/>
+          <w:rFonts w:ascii="Times New Roman" w:eastAsia="Times New Roman" w:hAnsi="Times New Roman" w:cs="Times New Roman"/>
           <w:sz w:val="28"/>
           <w:szCs w:val="28"/>
           <w:lang w:eastAsia="ru-RU"/>
@@ -939,7 +988,7 @@
         </w:numPr>
         <w:jc w:val="both"/>
         <w:rPr>
-          <w:rFonts w:ascii="Times New Roman" w:eastAsia="Times New Roman" w:hAnsi="Times New Roman" w:cs="Times New Roman" w:hint="eastAsia"/>
+          <w:rFonts w:ascii="Times New Roman" w:eastAsia="Times New Roman" w:hAnsi="Times New Roman" w:cs="Times New Roman"/>
           <w:sz w:val="28"/>
           <w:szCs w:val="28"/>
           <w:lang w:eastAsia="ru-RU"/>
@@ -1104,7 +1153,7 @@
         </w:numPr>
         <w:jc w:val="both"/>
         <w:rPr>
-          <w:rFonts w:ascii="Times New Roman" w:eastAsia="Times New Roman" w:hAnsi="Times New Roman" w:cs="Times New Roman" w:hint="eastAsia"/>
+          <w:rFonts w:ascii="Times New Roman" w:eastAsia="Times New Roman" w:hAnsi="Times New Roman" w:cs="Times New Roman"/>
           <w:sz w:val="28"/>
           <w:szCs w:val="28"/>
           <w:lang w:eastAsia="ru-RU"/>
@@ -1169,7 +1218,7 @@
         </w:numPr>
         <w:jc w:val="both"/>
         <w:rPr>
-          <w:rFonts w:ascii="Times New Roman" w:eastAsia="Times New Roman" w:hAnsi="Times New Roman" w:cs="Times New Roman" w:hint="eastAsia"/>
+          <w:rFonts w:ascii="Times New Roman" w:eastAsia="Times New Roman" w:hAnsi="Times New Roman" w:cs="Times New Roman"/>
           <w:sz w:val="28"/>
           <w:szCs w:val="28"/>
           <w:lang w:eastAsia="ru-RU"/>
@@ -1254,7 +1303,7 @@
         </w:numPr>
         <w:jc w:val="both"/>
         <w:rPr>
-          <w:rFonts w:ascii="Times New Roman" w:eastAsia="Times New Roman" w:hAnsi="Times New Roman" w:cs="Times New Roman" w:hint="eastAsia"/>
+          <w:rFonts w:ascii="Times New Roman" w:eastAsia="Times New Roman" w:hAnsi="Times New Roman" w:cs="Times New Roman"/>
           <w:sz w:val="28"/>
           <w:szCs w:val="28"/>
           <w:lang w:eastAsia="ru-RU"/>
@@ -1339,7 +1388,7 @@
         </w:numPr>
         <w:jc w:val="both"/>
         <w:rPr>
-          <w:rFonts w:ascii="Times New Roman" w:eastAsia="Times New Roman" w:hAnsi="Times New Roman" w:cs="Times New Roman" w:hint="eastAsia"/>
+          <w:rFonts w:ascii="Times New Roman" w:eastAsia="Times New Roman" w:hAnsi="Times New Roman" w:cs="Times New Roman"/>
           <w:sz w:val="28"/>
           <w:szCs w:val="28"/>
           <w:lang w:eastAsia="ru-RU"/>
@@ -1424,7 +1473,7 @@
         </w:numPr>
         <w:jc w:val="both"/>
         <w:rPr>
-          <w:rFonts w:ascii="Times New Roman" w:eastAsia="Times New Roman" w:hAnsi="Times New Roman" w:cs="Times New Roman" w:hint="eastAsia"/>
+          <w:rFonts w:ascii="Times New Roman" w:eastAsia="Times New Roman" w:hAnsi="Times New Roman" w:cs="Times New Roman"/>
           <w:sz w:val="28"/>
           <w:szCs w:val="28"/>
           <w:lang w:eastAsia="ru-RU"/>
@@ -1480,7 +1529,7 @@
         </w:numPr>
         <w:jc w:val="both"/>
         <w:rPr>
-          <w:rFonts w:ascii="Times New Roman" w:eastAsia="Times New Roman" w:hAnsi="Times New Roman" w:cs="Times New Roman" w:hint="eastAsia"/>
+          <w:rFonts w:ascii="Times New Roman" w:eastAsia="Times New Roman" w:hAnsi="Times New Roman" w:cs="Times New Roman"/>
           <w:sz w:val="28"/>
           <w:szCs w:val="28"/>
           <w:lang w:eastAsia="ru-RU"/>
@@ -2125,7 +2174,43 @@
           <w:szCs w:val="28"/>
           <w:lang w:eastAsia="ru-RU"/>
         </w:rPr>
-        <w:t>Привинчивание Гугл Диска</w:t>
+        <w:t>Привинчивание</w:t>
+      </w:r>
+      <w:r>
+        <w:rPr>
+          <w:rFonts w:ascii="Times New Roman" w:eastAsia="Times New Roman" w:hAnsi="Times New Roman" w:cs="Times New Roman"/>
+          <w:sz w:val="28"/>
+          <w:szCs w:val="28"/>
+          <w:lang w:val="en-US" w:eastAsia="ru-RU"/>
+        </w:rPr>
+        <w:t xml:space="preserve"> </w:t>
+      </w:r>
+      <w:r>
+        <w:rPr>
+          <w:rFonts w:ascii="Times New Roman" w:eastAsia="Times New Roman" w:hAnsi="Times New Roman" w:cs="Times New Roman"/>
+          <w:sz w:val="28"/>
+          <w:szCs w:val="28"/>
+          <w:lang w:eastAsia="ru-RU"/>
+        </w:rPr>
+        <w:t>Гугл</w:t>
+      </w:r>
+      <w:r>
+        <w:rPr>
+          <w:rFonts w:ascii="Times New Roman" w:eastAsia="Times New Roman" w:hAnsi="Times New Roman" w:cs="Times New Roman"/>
+          <w:sz w:val="28"/>
+          <w:szCs w:val="28"/>
+          <w:lang w:val="en-US" w:eastAsia="ru-RU"/>
+        </w:rPr>
+        <w:t xml:space="preserve"> </w:t>
+      </w:r>
+      <w:r>
+        <w:rPr>
+          <w:rFonts w:ascii="Times New Roman" w:eastAsia="Times New Roman" w:hAnsi="Times New Roman" w:cs="Times New Roman"/>
+          <w:sz w:val="28"/>
+          <w:szCs w:val="28"/>
+          <w:lang w:eastAsia="ru-RU"/>
+        </w:rPr>
+        <w:t>Диска</w:t>
       </w:r>
       <w:r>
         <w:rPr>
@@ -2204,7 +2289,7 @@
           <w:rFonts w:ascii="Times New Roman" w:eastAsia="Times New Roman" w:hAnsi="Times New Roman" w:cs="Times New Roman"/>
           <w:sz w:val="28"/>
           <w:szCs w:val="28"/>
-          <w:lang w:eastAsia="ru-RU"/>
+          <w:lang w:val="en-US" w:eastAsia="ru-RU"/>
         </w:rPr>
       </w:pPr>
     </w:p>
@@ -3232,7 +3317,7 @@
           <w:kern w:val="0"/>
           <w:sz w:val="21"/>
           <w:szCs w:val="21"/>
-          <w:lang w:val="en-US" w:eastAsia="ru-RU" w:bidi="ar-SA"/>
+          <w:lang w:eastAsia="ru-RU" w:bidi="ar-SA"/>
         </w:rPr>
       </w:pPr>
       <w:r>
@@ -3264,7 +3349,7 @@
           <w:kern w:val="0"/>
           <w:sz w:val="21"/>
           <w:szCs w:val="21"/>
-          <w:lang w:val="en-US" w:eastAsia="ru-RU" w:bidi="ar-SA"/>
+          <w:lang w:eastAsia="ru-RU" w:bidi="ar-SA"/>
         </w:rPr>
         <w:t xml:space="preserve"> </w:t>
       </w:r>
@@ -3288,17 +3373,17 @@
           <w:rFonts w:ascii="Times New Roman" w:eastAsia="Times New Roman" w:hAnsi="Times New Roman" w:cs="Times New Roman"/>
           <w:sz w:val="28"/>
           <w:szCs w:val="28"/>
-          <w:lang w:val="en-US" w:eastAsia="ru-RU"/>
-        </w:rPr>
-      </w:pPr>
-    </w:p>
-    <w:p>
-      <w:pPr>
-        <w:rPr>
-          <w:rFonts w:ascii="Times New Roman" w:eastAsia="Times New Roman" w:hAnsi="Times New Roman" w:cs="Times New Roman"/>
-          <w:sz w:val="28"/>
-          <w:szCs w:val="28"/>
-          <w:lang w:val="en-US" w:eastAsia="ru-RU"/>
+          <w:lang w:eastAsia="ru-RU"/>
+        </w:rPr>
+      </w:pPr>
+    </w:p>
+    <w:p>
+      <w:pPr>
+        <w:rPr>
+          <w:rFonts w:ascii="Times New Roman" w:eastAsia="Times New Roman" w:hAnsi="Times New Roman" w:cs="Times New Roman"/>
+          <w:sz w:val="28"/>
+          <w:szCs w:val="28"/>
+          <w:lang w:eastAsia="ru-RU"/>
         </w:rPr>
       </w:pPr>
       <w:r>
@@ -3315,7 +3400,7 @@
           <w:rFonts w:ascii="Times New Roman" w:eastAsia="Times New Roman" w:hAnsi="Times New Roman" w:cs="Times New Roman"/>
           <w:sz w:val="28"/>
           <w:szCs w:val="28"/>
-          <w:lang w:val="en-US" w:eastAsia="ru-RU"/>
+          <w:lang w:eastAsia="ru-RU"/>
         </w:rPr>
         <w:t xml:space="preserve"> </w:t>
       </w:r>
@@ -3333,7 +3418,7 @@
           <w:rFonts w:ascii="Times New Roman" w:eastAsia="Times New Roman" w:hAnsi="Times New Roman" w:cs="Times New Roman"/>
           <w:sz w:val="28"/>
           <w:szCs w:val="28"/>
-          <w:lang w:val="en-US" w:eastAsia="ru-RU"/>
+          <w:lang w:eastAsia="ru-RU"/>
         </w:rPr>
         <w:t xml:space="preserve"> </w:t>
       </w:r>
@@ -3351,7 +3436,7 @@
           <w:rFonts w:ascii="Times New Roman" w:eastAsia="Times New Roman" w:hAnsi="Times New Roman" w:cs="Times New Roman"/>
           <w:sz w:val="28"/>
           <w:szCs w:val="28"/>
-          <w:lang w:val="en-US" w:eastAsia="ru-RU"/>
+          <w:lang w:eastAsia="ru-RU"/>
         </w:rPr>
         <w:t xml:space="preserve"> </w:t>
       </w:r>
@@ -3371,7 +3456,7 @@
           <w:rFonts w:ascii="Times New Roman" w:eastAsia="Times New Roman" w:hAnsi="Times New Roman" w:cs="Times New Roman"/>
           <w:sz w:val="28"/>
           <w:szCs w:val="28"/>
-          <w:lang w:val="en-US" w:eastAsia="ru-RU"/>
+          <w:lang w:eastAsia="ru-RU"/>
         </w:rPr>
         <w:t>:</w:t>
       </w:r>
@@ -3483,7 +3568,7 @@
           <w:kern w:val="0"/>
           <w:sz w:val="21"/>
           <w:szCs w:val="21"/>
-          <w:lang w:val="en-US" w:eastAsia="ru-RU" w:bidi="ar-SA"/>
+          <w:lang w:eastAsia="ru-RU" w:bidi="ar-SA"/>
         </w:rPr>
       </w:pPr>
       <w:r>
@@ -3504,7 +3589,7 @@
           <w:kern w:val="0"/>
           <w:sz w:val="21"/>
           <w:szCs w:val="21"/>
-          <w:lang w:val="en-US" w:eastAsia="ru-RU" w:bidi="ar-SA"/>
+          <w:lang w:eastAsia="ru-RU" w:bidi="ar-SA"/>
         </w:rPr>
         <w:t>(</w:t>
       </w:r>
@@ -3528,7 +3613,7 @@
           <w:kern w:val="0"/>
           <w:sz w:val="21"/>
           <w:szCs w:val="21"/>
-          <w:lang w:val="en-US" w:eastAsia="ru-RU" w:bidi="ar-SA"/>
+          <w:lang w:eastAsia="ru-RU" w:bidi="ar-SA"/>
         </w:rPr>
         <w:t>)</w:t>
       </w:r>
@@ -3541,7 +3626,7 @@
           <w:kern w:val="0"/>
           <w:sz w:val="21"/>
           <w:szCs w:val="21"/>
-          <w:lang w:val="en-US" w:eastAsia="ru-RU" w:bidi="ar-SA"/>
+          <w:lang w:eastAsia="ru-RU" w:bidi="ar-SA"/>
         </w:rPr>
       </w:pPr>
     </w:p>
@@ -3595,10 +3680,9 @@
           <w:kern w:val="0"/>
           <w:sz w:val="21"/>
           <w:szCs w:val="21"/>
-          <w:lang w:eastAsia="ru-RU" w:bidi="ar-SA"/>
-        </w:rPr>
-      </w:pPr>
-      <w:proofErr w:type="spellStart"/>
+          <w:lang w:val="en-US" w:eastAsia="ru-RU" w:bidi="ar-SA"/>
+        </w:rPr>
+      </w:pPr>
       <w:r>
         <w:rPr>
           <w:rFonts w:ascii="Courier New" w:eastAsia="Times New Roman" w:hAnsi="Courier New" w:cs="Courier New"/>
@@ -3610,15 +3694,14 @@
         </w:rPr>
         <w:t>df</w:t>
       </w:r>
-      <w:proofErr w:type="spellEnd"/>
-      <w:r>
-        <w:rPr>
-          <w:rFonts w:ascii="Courier New" w:eastAsia="Times New Roman" w:hAnsi="Courier New" w:cs="Courier New"/>
-          <w:color w:val="D4D4D4"/>
-          <w:kern w:val="0"/>
-          <w:sz w:val="21"/>
-          <w:szCs w:val="21"/>
-          <w:lang w:eastAsia="ru-RU" w:bidi="ar-SA"/>
+      <w:r>
+        <w:rPr>
+          <w:rFonts w:ascii="Courier New" w:eastAsia="Times New Roman" w:hAnsi="Courier New" w:cs="Courier New"/>
+          <w:color w:val="D4D4D4"/>
+          <w:kern w:val="0"/>
+          <w:sz w:val="21"/>
+          <w:szCs w:val="21"/>
+          <w:lang w:val="en-US" w:eastAsia="ru-RU" w:bidi="ar-SA"/>
         </w:rPr>
         <w:t>.</w:t>
       </w:r>
@@ -3640,10 +3723,11 @@
           <w:kern w:val="0"/>
           <w:sz w:val="21"/>
           <w:szCs w:val="21"/>
-          <w:lang w:eastAsia="ru-RU" w:bidi="ar-SA"/>
+          <w:lang w:val="en-US" w:eastAsia="ru-RU" w:bidi="ar-SA"/>
         </w:rPr>
         <w:t>(</w:t>
       </w:r>
+      <w:proofErr w:type="spellStart"/>
       <w:r>
         <w:rPr>
           <w:rFonts w:ascii="Courier New" w:eastAsia="Times New Roman" w:hAnsi="Courier New" w:cs="Courier New"/>
@@ -3662,7 +3746,7 @@
           <w:kern w:val="0"/>
           <w:sz w:val="21"/>
           <w:szCs w:val="21"/>
-          <w:lang w:eastAsia="ru-RU" w:bidi="ar-SA"/>
+          <w:lang w:val="en-US" w:eastAsia="ru-RU" w:bidi="ar-SA"/>
         </w:rPr>
         <w:t>_</w:t>
       </w:r>
@@ -3677,14 +3761,15 @@
         </w:rPr>
         <w:t>usage</w:t>
       </w:r>
-      <w:r>
-        <w:rPr>
-          <w:rFonts w:ascii="Courier New" w:eastAsia="Times New Roman" w:hAnsi="Courier New" w:cs="Courier New"/>
-          <w:color w:val="D4D4D4"/>
-          <w:kern w:val="0"/>
-          <w:sz w:val="21"/>
-          <w:szCs w:val="21"/>
-          <w:lang w:eastAsia="ru-RU" w:bidi="ar-SA"/>
+      <w:proofErr w:type="spellEnd"/>
+      <w:r>
+        <w:rPr>
+          <w:rFonts w:ascii="Courier New" w:eastAsia="Times New Roman" w:hAnsi="Courier New" w:cs="Courier New"/>
+          <w:color w:val="D4D4D4"/>
+          <w:kern w:val="0"/>
+          <w:sz w:val="21"/>
+          <w:szCs w:val="21"/>
+          <w:lang w:val="en-US" w:eastAsia="ru-RU" w:bidi="ar-SA"/>
         </w:rPr>
         <w:t>=</w:t>
       </w:r>
@@ -3695,7 +3780,7 @@
           <w:kern w:val="0"/>
           <w:sz w:val="21"/>
           <w:szCs w:val="21"/>
-          <w:lang w:eastAsia="ru-RU" w:bidi="ar-SA"/>
+          <w:lang w:val="en-US" w:eastAsia="ru-RU" w:bidi="ar-SA"/>
         </w:rPr>
         <w:t>'</w:t>
       </w:r>
@@ -3717,7 +3802,7 @@
           <w:kern w:val="0"/>
           <w:sz w:val="21"/>
           <w:szCs w:val="21"/>
-          <w:lang w:eastAsia="ru-RU" w:bidi="ar-SA"/>
+          <w:lang w:val="en-US" w:eastAsia="ru-RU" w:bidi="ar-SA"/>
         </w:rPr>
         <w:t>'</w:t>
       </w:r>
@@ -3728,7 +3813,7 @@
           <w:kern w:val="0"/>
           <w:sz w:val="21"/>
           <w:szCs w:val="21"/>
-          <w:lang w:eastAsia="ru-RU" w:bidi="ar-SA"/>
+          <w:lang w:val="en-US" w:eastAsia="ru-RU" w:bidi="ar-SA"/>
         </w:rPr>
         <w:t>)</w:t>
       </w:r>
@@ -3739,7 +3824,7 @@
           <w:rFonts w:ascii="Times New Roman" w:eastAsia="Times New Roman" w:hAnsi="Times New Roman" w:cs="Times New Roman"/>
           <w:sz w:val="28"/>
           <w:szCs w:val="28"/>
-          <w:lang w:eastAsia="ru-RU"/>
+          <w:lang w:val="en-US" w:eastAsia="ru-RU"/>
         </w:rPr>
       </w:pPr>
     </w:p>
@@ -4087,7 +4172,7 @@
           <w:rFonts w:ascii="Times New Roman" w:eastAsia="Times New Roman" w:hAnsi="Times New Roman" w:cs="Times New Roman"/>
           <w:sz w:val="28"/>
           <w:szCs w:val="28"/>
-          <w:lang w:eastAsia="ru-RU"/>
+          <w:lang w:val="en-US" w:eastAsia="ru-RU"/>
         </w:rPr>
       </w:pPr>
     </w:p>
@@ -4860,7 +4945,7 @@
           <w:rFonts w:ascii="Times New Roman" w:eastAsia="Times New Roman" w:hAnsi="Times New Roman" w:cs="Times New Roman"/>
           <w:sz w:val="28"/>
           <w:szCs w:val="28"/>
-          <w:lang w:val="en-US" w:eastAsia="ru-RU"/>
+          <w:lang w:eastAsia="ru-RU"/>
         </w:rPr>
       </w:pPr>
       <w:r>
@@ -4878,7 +4963,7 @@
           <w:rFonts w:ascii="Times New Roman" w:eastAsia="Times New Roman" w:hAnsi="Times New Roman" w:cs="Times New Roman" w:hint="eastAsia"/>
           <w:sz w:val="28"/>
           <w:szCs w:val="28"/>
-          <w:lang w:val="en-US" w:eastAsia="ru-RU"/>
+          <w:lang w:eastAsia="ru-RU"/>
         </w:rPr>
         <w:t xml:space="preserve"> </w:t>
       </w:r>
@@ -4896,7 +4981,7 @@
           <w:rFonts w:ascii="Times New Roman" w:eastAsia="Times New Roman" w:hAnsi="Times New Roman" w:cs="Times New Roman"/>
           <w:sz w:val="28"/>
           <w:szCs w:val="28"/>
-          <w:lang w:val="en-US" w:eastAsia="ru-RU"/>
+          <w:lang w:eastAsia="ru-RU"/>
         </w:rPr>
         <w:t>:</w:t>
       </w:r>
@@ -5193,30 +5278,52 @@
           <w:kern w:val="0"/>
           <w:sz w:val="21"/>
           <w:szCs w:val="21"/>
-          <w:lang w:val="en-US" w:eastAsia="ru-RU" w:bidi="ar-SA"/>
-        </w:rPr>
-      </w:pPr>
-      <w:proofErr w:type="spellStart"/>
-      <w:r>
-        <w:rPr>
-          <w:rFonts w:ascii="Courier New" w:eastAsia="Times New Roman" w:hAnsi="Courier New" w:cs="Courier New"/>
-          <w:color w:val="D4D4D4"/>
-          <w:kern w:val="0"/>
-          <w:sz w:val="21"/>
-          <w:szCs w:val="21"/>
-          <w:lang w:val="en-US" w:eastAsia="ru-RU" w:bidi="ar-SA"/>
-        </w:rPr>
-        <w:t>plt.figure</w:t>
-      </w:r>
-      <w:proofErr w:type="spellEnd"/>
-      <w:r>
-        <w:rPr>
-          <w:rFonts w:ascii="Courier New" w:eastAsia="Times New Roman" w:hAnsi="Courier New" w:cs="Courier New"/>
-          <w:color w:val="DCDCDC"/>
-          <w:kern w:val="0"/>
-          <w:sz w:val="21"/>
-          <w:szCs w:val="21"/>
-          <w:lang w:val="en-US" w:eastAsia="ru-RU" w:bidi="ar-SA"/>
+          <w:lang w:eastAsia="ru-RU" w:bidi="ar-SA"/>
+        </w:rPr>
+      </w:pPr>
+      <w:proofErr w:type="spellStart"/>
+      <w:r>
+        <w:rPr>
+          <w:rFonts w:ascii="Courier New" w:eastAsia="Times New Roman" w:hAnsi="Courier New" w:cs="Courier New"/>
+          <w:color w:val="D4D4D4"/>
+          <w:kern w:val="0"/>
+          <w:sz w:val="21"/>
+          <w:szCs w:val="21"/>
+          <w:lang w:val="en-US" w:eastAsia="ru-RU" w:bidi="ar-SA"/>
+        </w:rPr>
+        <w:t>plt</w:t>
+      </w:r>
+      <w:proofErr w:type="spellEnd"/>
+      <w:r>
+        <w:rPr>
+          <w:rFonts w:ascii="Courier New" w:eastAsia="Times New Roman" w:hAnsi="Courier New" w:cs="Courier New"/>
+          <w:color w:val="D4D4D4"/>
+          <w:kern w:val="0"/>
+          <w:sz w:val="21"/>
+          <w:szCs w:val="21"/>
+          <w:lang w:eastAsia="ru-RU" w:bidi="ar-SA"/>
+        </w:rPr>
+        <w:t>.</w:t>
+      </w:r>
+      <w:r>
+        <w:rPr>
+          <w:rFonts w:ascii="Courier New" w:eastAsia="Times New Roman" w:hAnsi="Courier New" w:cs="Courier New"/>
+          <w:color w:val="D4D4D4"/>
+          <w:kern w:val="0"/>
+          <w:sz w:val="21"/>
+          <w:szCs w:val="21"/>
+          <w:lang w:val="en-US" w:eastAsia="ru-RU" w:bidi="ar-SA"/>
+        </w:rPr>
+        <w:t>figure</w:t>
+      </w:r>
+      <w:r>
+        <w:rPr>
+          <w:rFonts w:ascii="Courier New" w:eastAsia="Times New Roman" w:hAnsi="Courier New" w:cs="Courier New"/>
+          <w:color w:val="DCDCDC"/>
+          <w:kern w:val="0"/>
+          <w:sz w:val="21"/>
+          <w:szCs w:val="21"/>
+          <w:lang w:eastAsia="ru-RU" w:bidi="ar-SA"/>
         </w:rPr>
         <w:t>(</w:t>
       </w:r>
@@ -5240,7 +5347,7 @@
           <w:kern w:val="0"/>
           <w:sz w:val="21"/>
           <w:szCs w:val="21"/>
-          <w:lang w:val="en-US" w:eastAsia="ru-RU" w:bidi="ar-SA"/>
+          <w:lang w:eastAsia="ru-RU" w:bidi="ar-SA"/>
         </w:rPr>
         <w:t>=</w:t>
       </w:r>
@@ -5251,7 +5358,7 @@
           <w:kern w:val="0"/>
           <w:sz w:val="21"/>
           <w:szCs w:val="21"/>
-          <w:lang w:val="en-US" w:eastAsia="ru-RU" w:bidi="ar-SA"/>
+          <w:lang w:eastAsia="ru-RU" w:bidi="ar-SA"/>
         </w:rPr>
         <w:t>(</w:t>
       </w:r>
@@ -5262,7 +5369,7 @@
           <w:kern w:val="0"/>
           <w:sz w:val="21"/>
           <w:szCs w:val="21"/>
-          <w:lang w:val="en-US" w:eastAsia="ru-RU" w:bidi="ar-SA"/>
+          <w:lang w:eastAsia="ru-RU" w:bidi="ar-SA"/>
         </w:rPr>
         <w:t>12</w:t>
       </w:r>
@@ -5273,7 +5380,7 @@
           <w:kern w:val="0"/>
           <w:sz w:val="21"/>
           <w:szCs w:val="21"/>
-          <w:lang w:val="en-US" w:eastAsia="ru-RU" w:bidi="ar-SA"/>
+          <w:lang w:eastAsia="ru-RU" w:bidi="ar-SA"/>
         </w:rPr>
         <w:t>,</w:t>
       </w:r>
@@ -5284,7 +5391,7 @@
           <w:kern w:val="0"/>
           <w:sz w:val="21"/>
           <w:szCs w:val="21"/>
-          <w:lang w:val="en-US" w:eastAsia="ru-RU" w:bidi="ar-SA"/>
+          <w:lang w:eastAsia="ru-RU" w:bidi="ar-SA"/>
         </w:rPr>
         <w:t xml:space="preserve"> </w:t>
       </w:r>
@@ -5295,7 +5402,7 @@
           <w:kern w:val="0"/>
           <w:sz w:val="21"/>
           <w:szCs w:val="21"/>
-          <w:lang w:val="en-US" w:eastAsia="ru-RU" w:bidi="ar-SA"/>
+          <w:lang w:eastAsia="ru-RU" w:bidi="ar-SA"/>
         </w:rPr>
         <w:t>6</w:t>
       </w:r>
@@ -5306,7 +5413,7 @@
           <w:kern w:val="0"/>
           <w:sz w:val="21"/>
           <w:szCs w:val="21"/>
-          <w:lang w:val="en-US" w:eastAsia="ru-RU" w:bidi="ar-SA"/>
+          <w:lang w:eastAsia="ru-RU" w:bidi="ar-SA"/>
         </w:rPr>
         <w:t>))</w:t>
       </w:r>
@@ -6008,6 +6115,52 @@
           <w:szCs w:val="21"/>
           <w:lang w:val="en-US" w:eastAsia="ru-RU" w:bidi="ar-SA"/>
         </w:rPr>
+        <w:t xml:space="preserve">: </w:t>
+      </w:r>
+      <w:proofErr w:type="spellStart"/>
+      <w:r>
+        <w:rPr>
+          <w:rFonts w:ascii="Courier New" w:eastAsia="Times New Roman" w:hAnsi="Courier New" w:cs="Courier New"/>
+          <w:color w:val="9CDCFE"/>
+          <w:kern w:val="0"/>
+          <w:sz w:val="21"/>
+          <w:szCs w:val="21"/>
+          <w:lang w:val="en-US" w:eastAsia="ru-RU" w:bidi="ar-SA"/>
+        </w:rPr>
+        <w:t>pd</w:t>
+      </w:r>
+      <w:r>
+        <w:rPr>
+          <w:rFonts w:ascii="Courier New" w:eastAsia="Times New Roman" w:hAnsi="Courier New" w:cs="Courier New"/>
+          <w:color w:val="D4D4D4"/>
+          <w:kern w:val="0"/>
+          <w:sz w:val="21"/>
+          <w:szCs w:val="21"/>
+          <w:lang w:val="en-US" w:eastAsia="ru-RU" w:bidi="ar-SA"/>
+        </w:rPr>
+        <w:t>.</w:t>
+      </w:r>
+      <w:r>
+        <w:rPr>
+          <w:rFonts w:ascii="Courier New" w:eastAsia="Times New Roman" w:hAnsi="Courier New" w:cs="Courier New"/>
+          <w:color w:val="9CDCFE"/>
+          <w:kern w:val="0"/>
+          <w:sz w:val="21"/>
+          <w:szCs w:val="21"/>
+          <w:lang w:val="en-US" w:eastAsia="ru-RU" w:bidi="ar-SA"/>
+        </w:rPr>
+        <w:t>DataFrame</w:t>
+      </w:r>
+      <w:proofErr w:type="spellEnd"/>
+      <w:r>
+        <w:rPr>
+          <w:rFonts w:ascii="Courier New" w:eastAsia="Times New Roman" w:hAnsi="Courier New" w:cs="Courier New"/>
+          <w:color w:val="D4D4D4"/>
+          <w:kern w:val="0"/>
+          <w:sz w:val="21"/>
+          <w:szCs w:val="21"/>
+          <w:lang w:val="en-US" w:eastAsia="ru-RU" w:bidi="ar-SA"/>
+        </w:rPr>
         <w:t xml:space="preserve">, </w:t>
       </w:r>
       <w:proofErr w:type="spellStart"/>
@@ -6032,8 +6185,43 @@
           <w:szCs w:val="21"/>
           <w:lang w:val="en-US" w:eastAsia="ru-RU" w:bidi="ar-SA"/>
         </w:rPr>
-        <w:t>)</w:t>
-      </w:r>
+        <w:t xml:space="preserve">: </w:t>
+      </w:r>
+      <w:r>
+        <w:rPr>
+          <w:rFonts w:ascii="Courier New" w:eastAsia="Times New Roman" w:hAnsi="Courier New" w:cs="Courier New"/>
+          <w:color w:val="9CDCFE"/>
+          <w:kern w:val="0"/>
+          <w:sz w:val="21"/>
+          <w:szCs w:val="21"/>
+          <w:lang w:val="en-US" w:eastAsia="ru-RU" w:bidi="ar-SA"/>
+        </w:rPr>
+        <w:t>float</w:t>
+      </w:r>
+      <w:r>
+        <w:rPr>
+          <w:rFonts w:ascii="Courier New" w:eastAsia="Times New Roman" w:hAnsi="Courier New" w:cs="Courier New"/>
+          <w:color w:val="D4D4D4"/>
+          <w:kern w:val="0"/>
+          <w:sz w:val="21"/>
+          <w:szCs w:val="21"/>
+          <w:lang w:val="en-US" w:eastAsia="ru-RU" w:bidi="ar-SA"/>
+        </w:rPr>
+        <w:t xml:space="preserve">) -&gt; </w:t>
+      </w:r>
+      <w:proofErr w:type="spellStart"/>
+      <w:r>
+        <w:rPr>
+          <w:rFonts w:ascii="Courier New" w:eastAsia="Times New Roman" w:hAnsi="Courier New" w:cs="Courier New"/>
+          <w:color w:val="D4D4D4"/>
+          <w:kern w:val="0"/>
+          <w:sz w:val="21"/>
+          <w:szCs w:val="21"/>
+          <w:lang w:val="en-US" w:eastAsia="ru-RU" w:bidi="ar-SA"/>
+        </w:rPr>
+        <w:t>pd.DataFrame</w:t>
+      </w:r>
+      <w:proofErr w:type="spellEnd"/>
       <w:r>
         <w:rPr>
           <w:rFonts w:ascii="Courier New" w:eastAsia="Times New Roman" w:hAnsi="Courier New" w:cs="Courier New"/>
@@ -6236,7 +6424,7 @@
           <w:kern w:val="0"/>
           <w:sz w:val="21"/>
           <w:szCs w:val="21"/>
-          <w:lang w:val="en-US" w:eastAsia="ru-RU" w:bidi="ar-SA"/>
+          <w:lang w:eastAsia="ru-RU" w:bidi="ar-SA"/>
         </w:rPr>
       </w:pPr>
       <w:r>
@@ -6268,41 +6456,63 @@
           <w:kern w:val="0"/>
           <w:sz w:val="21"/>
           <w:szCs w:val="21"/>
-          <w:lang w:val="en-US" w:eastAsia="ru-RU" w:bidi="ar-SA"/>
+          <w:lang w:eastAsia="ru-RU" w:bidi="ar-SA"/>
         </w:rPr>
         <w:t xml:space="preserve"> </w:t>
       </w:r>
-      <w:proofErr w:type="spellStart"/>
-      <w:r>
-        <w:rPr>
-          <w:rFonts w:ascii="Courier New" w:eastAsia="Times New Roman" w:hAnsi="Courier New" w:cs="Courier New"/>
-          <w:color w:val="D4D4D4"/>
-          <w:kern w:val="0"/>
-          <w:sz w:val="21"/>
-          <w:szCs w:val="21"/>
-          <w:lang w:val="en-US" w:eastAsia="ru-RU" w:bidi="ar-SA"/>
-        </w:rPr>
-        <w:t>filtered_df</w:t>
-      </w:r>
-      <w:proofErr w:type="spellEnd"/>
-    </w:p>
-    <w:p>
-      <w:pPr>
-        <w:rPr>
-          <w:rFonts w:ascii="Times New Roman" w:eastAsia="Times New Roman" w:hAnsi="Times New Roman" w:cs="Times New Roman"/>
-          <w:sz w:val="28"/>
-          <w:szCs w:val="28"/>
-          <w:lang w:val="en-US" w:eastAsia="ru-RU"/>
-        </w:rPr>
-      </w:pPr>
-    </w:p>
-    <w:p>
-      <w:pPr>
-        <w:rPr>
-          <w:rFonts w:ascii="Times New Roman" w:eastAsia="Times New Roman" w:hAnsi="Times New Roman" w:cs="Times New Roman"/>
-          <w:sz w:val="28"/>
-          <w:szCs w:val="28"/>
-          <w:lang w:val="en-US" w:eastAsia="ru-RU"/>
+      <w:r>
+        <w:rPr>
+          <w:rFonts w:ascii="Courier New" w:eastAsia="Times New Roman" w:hAnsi="Courier New" w:cs="Courier New"/>
+          <w:color w:val="D4D4D4"/>
+          <w:kern w:val="0"/>
+          <w:sz w:val="21"/>
+          <w:szCs w:val="21"/>
+          <w:lang w:val="en-US" w:eastAsia="ru-RU" w:bidi="ar-SA"/>
+        </w:rPr>
+        <w:t>filtered</w:t>
+      </w:r>
+      <w:r>
+        <w:rPr>
+          <w:rFonts w:ascii="Courier New" w:eastAsia="Times New Roman" w:hAnsi="Courier New" w:cs="Courier New"/>
+          <w:color w:val="D4D4D4"/>
+          <w:kern w:val="0"/>
+          <w:sz w:val="21"/>
+          <w:szCs w:val="21"/>
+          <w:lang w:eastAsia="ru-RU" w:bidi="ar-SA"/>
+        </w:rPr>
+        <w:t>_</w:t>
+      </w:r>
+      <w:proofErr w:type="spellStart"/>
+      <w:r>
+        <w:rPr>
+          <w:rFonts w:ascii="Courier New" w:eastAsia="Times New Roman" w:hAnsi="Courier New" w:cs="Courier New"/>
+          <w:color w:val="D4D4D4"/>
+          <w:kern w:val="0"/>
+          <w:sz w:val="21"/>
+          <w:szCs w:val="21"/>
+          <w:lang w:val="en-US" w:eastAsia="ru-RU" w:bidi="ar-SA"/>
+        </w:rPr>
+        <w:t>df</w:t>
+      </w:r>
+      <w:proofErr w:type="spellEnd"/>
+    </w:p>
+    <w:p>
+      <w:pPr>
+        <w:rPr>
+          <w:rFonts w:ascii="Times New Roman" w:eastAsia="Times New Roman" w:hAnsi="Times New Roman" w:cs="Times New Roman"/>
+          <w:sz w:val="28"/>
+          <w:szCs w:val="28"/>
+          <w:lang w:eastAsia="ru-RU"/>
+        </w:rPr>
+      </w:pPr>
+    </w:p>
+    <w:p>
+      <w:pPr>
+        <w:rPr>
+          <w:rFonts w:ascii="Times New Roman" w:eastAsia="Times New Roman" w:hAnsi="Times New Roman" w:cs="Times New Roman"/>
+          <w:sz w:val="28"/>
+          <w:szCs w:val="28"/>
+          <w:lang w:eastAsia="ru-RU"/>
         </w:rPr>
       </w:pPr>
       <w:proofErr w:type="spellStart"/>
@@ -6330,7 +6540,7 @@
           <w:rFonts w:ascii="Times New Roman" w:eastAsia="Times New Roman" w:hAnsi="Times New Roman" w:cs="Times New Roman"/>
           <w:sz w:val="28"/>
           <w:szCs w:val="28"/>
-          <w:lang w:val="en-US" w:eastAsia="ru-RU"/>
+          <w:lang w:eastAsia="ru-RU"/>
         </w:rPr>
         <w:t>:</w:t>
       </w:r>
@@ -6417,6 +6627,52 @@
           <w:szCs w:val="21"/>
           <w:lang w:val="en-US" w:eastAsia="ru-RU" w:bidi="ar-SA"/>
         </w:rPr>
+        <w:t xml:space="preserve">: </w:t>
+      </w:r>
+      <w:proofErr w:type="spellStart"/>
+      <w:r>
+        <w:rPr>
+          <w:rFonts w:ascii="Courier New" w:eastAsia="Times New Roman" w:hAnsi="Courier New" w:cs="Courier New"/>
+          <w:color w:val="9CDCFE"/>
+          <w:kern w:val="0"/>
+          <w:sz w:val="21"/>
+          <w:szCs w:val="21"/>
+          <w:lang w:val="en-US" w:eastAsia="ru-RU" w:bidi="ar-SA"/>
+        </w:rPr>
+        <w:t>pd</w:t>
+      </w:r>
+      <w:r>
+        <w:rPr>
+          <w:rFonts w:ascii="Courier New" w:eastAsia="Times New Roman" w:hAnsi="Courier New" w:cs="Courier New"/>
+          <w:color w:val="D4D4D4"/>
+          <w:kern w:val="0"/>
+          <w:sz w:val="21"/>
+          <w:szCs w:val="21"/>
+          <w:lang w:val="en-US" w:eastAsia="ru-RU" w:bidi="ar-SA"/>
+        </w:rPr>
+        <w:t>.</w:t>
+      </w:r>
+      <w:r>
+        <w:rPr>
+          <w:rFonts w:ascii="Courier New" w:eastAsia="Times New Roman" w:hAnsi="Courier New" w:cs="Courier New"/>
+          <w:color w:val="9CDCFE"/>
+          <w:kern w:val="0"/>
+          <w:sz w:val="21"/>
+          <w:szCs w:val="21"/>
+          <w:lang w:val="en-US" w:eastAsia="ru-RU" w:bidi="ar-SA"/>
+        </w:rPr>
+        <w:t>DataFrame</w:t>
+      </w:r>
+      <w:proofErr w:type="spellEnd"/>
+      <w:r>
+        <w:rPr>
+          <w:rFonts w:ascii="Courier New" w:eastAsia="Times New Roman" w:hAnsi="Courier New" w:cs="Courier New"/>
+          <w:color w:val="D4D4D4"/>
+          <w:kern w:val="0"/>
+          <w:sz w:val="21"/>
+          <w:szCs w:val="21"/>
+          <w:lang w:val="en-US" w:eastAsia="ru-RU" w:bidi="ar-SA"/>
+        </w:rPr>
         <w:t xml:space="preserve">, </w:t>
       </w:r>
       <w:proofErr w:type="spellStart"/>
@@ -6441,6 +6697,28 @@
           <w:szCs w:val="21"/>
           <w:lang w:val="en-US" w:eastAsia="ru-RU" w:bidi="ar-SA"/>
         </w:rPr>
+        <w:t xml:space="preserve">: </w:t>
+      </w:r>
+      <w:r>
+        <w:rPr>
+          <w:rFonts w:ascii="Courier New" w:eastAsia="Times New Roman" w:hAnsi="Courier New" w:cs="Courier New"/>
+          <w:color w:val="9CDCFE"/>
+          <w:kern w:val="0"/>
+          <w:sz w:val="21"/>
+          <w:szCs w:val="21"/>
+          <w:lang w:val="en-US" w:eastAsia="ru-RU" w:bidi="ar-SA"/>
+        </w:rPr>
+        <w:t>string</w:t>
+      </w:r>
+      <w:r>
+        <w:rPr>
+          <w:rFonts w:ascii="Courier New" w:eastAsia="Times New Roman" w:hAnsi="Courier New" w:cs="Courier New"/>
+          <w:color w:val="D4D4D4"/>
+          <w:kern w:val="0"/>
+          <w:sz w:val="21"/>
+          <w:szCs w:val="21"/>
+          <w:lang w:val="en-US" w:eastAsia="ru-RU" w:bidi="ar-SA"/>
+        </w:rPr>
         <w:t xml:space="preserve">, </w:t>
       </w:r>
       <w:proofErr w:type="spellStart"/>
@@ -6465,8 +6743,43 @@
           <w:szCs w:val="21"/>
           <w:lang w:val="en-US" w:eastAsia="ru-RU" w:bidi="ar-SA"/>
         </w:rPr>
-        <w:t>)</w:t>
-      </w:r>
+        <w:t xml:space="preserve">: </w:t>
+      </w:r>
+      <w:r>
+        <w:rPr>
+          <w:rFonts w:ascii="Courier New" w:eastAsia="Times New Roman" w:hAnsi="Courier New" w:cs="Courier New"/>
+          <w:color w:val="9CDCFE"/>
+          <w:kern w:val="0"/>
+          <w:sz w:val="21"/>
+          <w:szCs w:val="21"/>
+          <w:lang w:val="en-US" w:eastAsia="ru-RU" w:bidi="ar-SA"/>
+        </w:rPr>
+        <w:t>string</w:t>
+      </w:r>
+      <w:r>
+        <w:rPr>
+          <w:rFonts w:ascii="Courier New" w:eastAsia="Times New Roman" w:hAnsi="Courier New" w:cs="Courier New"/>
+          <w:color w:val="D4D4D4"/>
+          <w:kern w:val="0"/>
+          <w:sz w:val="21"/>
+          <w:szCs w:val="21"/>
+          <w:lang w:val="en-US" w:eastAsia="ru-RU" w:bidi="ar-SA"/>
+        </w:rPr>
+        <w:t xml:space="preserve">) -&gt; </w:t>
+      </w:r>
+      <w:proofErr w:type="spellStart"/>
+      <w:r>
+        <w:rPr>
+          <w:rFonts w:ascii="Courier New" w:eastAsia="Times New Roman" w:hAnsi="Courier New" w:cs="Courier New"/>
+          <w:color w:val="D4D4D4"/>
+          <w:kern w:val="0"/>
+          <w:sz w:val="21"/>
+          <w:szCs w:val="21"/>
+          <w:lang w:val="en-US" w:eastAsia="ru-RU" w:bidi="ar-SA"/>
+        </w:rPr>
+        <w:t>pd.DataFrame</w:t>
+      </w:r>
+      <w:proofErr w:type="spellEnd"/>
       <w:r>
         <w:rPr>
           <w:rFonts w:ascii="Courier New" w:eastAsia="Times New Roman" w:hAnsi="Courier New" w:cs="Courier New"/>
@@ -6901,7 +7214,7 @@
           <w:kern w:val="0"/>
           <w:sz w:val="21"/>
           <w:szCs w:val="21"/>
-          <w:lang w:val="en-US" w:eastAsia="ru-RU" w:bidi="ar-SA"/>
+          <w:lang w:eastAsia="ru-RU" w:bidi="ar-SA"/>
         </w:rPr>
       </w:pPr>
       <w:r>
@@ -6933,21 +7246,43 @@
           <w:kern w:val="0"/>
           <w:sz w:val="21"/>
           <w:szCs w:val="21"/>
-          <w:lang w:val="en-US" w:eastAsia="ru-RU" w:bidi="ar-SA"/>
+          <w:lang w:eastAsia="ru-RU" w:bidi="ar-SA"/>
         </w:rPr>
         <w:t xml:space="preserve"> </w:t>
       </w:r>
-      <w:proofErr w:type="spellStart"/>
-      <w:r>
-        <w:rPr>
-          <w:rFonts w:ascii="Courier New" w:eastAsia="Times New Roman" w:hAnsi="Courier New" w:cs="Courier New"/>
-          <w:color w:val="D4D4D4"/>
-          <w:kern w:val="0"/>
-          <w:sz w:val="21"/>
-          <w:szCs w:val="21"/>
-          <w:lang w:val="en-US" w:eastAsia="ru-RU" w:bidi="ar-SA"/>
-        </w:rPr>
-        <w:t>filtered_df</w:t>
+      <w:r>
+        <w:rPr>
+          <w:rFonts w:ascii="Courier New" w:eastAsia="Times New Roman" w:hAnsi="Courier New" w:cs="Courier New"/>
+          <w:color w:val="D4D4D4"/>
+          <w:kern w:val="0"/>
+          <w:sz w:val="21"/>
+          <w:szCs w:val="21"/>
+          <w:lang w:val="en-US" w:eastAsia="ru-RU" w:bidi="ar-SA"/>
+        </w:rPr>
+        <w:t>filtered</w:t>
+      </w:r>
+      <w:r>
+        <w:rPr>
+          <w:rFonts w:ascii="Courier New" w:eastAsia="Times New Roman" w:hAnsi="Courier New" w:cs="Courier New"/>
+          <w:color w:val="D4D4D4"/>
+          <w:kern w:val="0"/>
+          <w:sz w:val="21"/>
+          <w:szCs w:val="21"/>
+          <w:lang w:eastAsia="ru-RU" w:bidi="ar-SA"/>
+        </w:rPr>
+        <w:t>_</w:t>
+      </w:r>
+      <w:proofErr w:type="spellStart"/>
+      <w:r>
+        <w:rPr>
+          <w:rFonts w:ascii="Courier New" w:eastAsia="Times New Roman" w:hAnsi="Courier New" w:cs="Courier New"/>
+          <w:color w:val="D4D4D4"/>
+          <w:kern w:val="0"/>
+          <w:sz w:val="21"/>
+          <w:szCs w:val="21"/>
+          <w:lang w:val="en-US" w:eastAsia="ru-RU" w:bidi="ar-SA"/>
+        </w:rPr>
+        <w:t>df</w:t>
       </w:r>
       <w:proofErr w:type="spellEnd"/>
       <w:r>
@@ -6957,7 +7292,7 @@
           <w:kern w:val="0"/>
           <w:sz w:val="21"/>
           <w:szCs w:val="21"/>
-          <w:lang w:val="en-US" w:eastAsia="ru-RU" w:bidi="ar-SA"/>
+          <w:lang w:eastAsia="ru-RU" w:bidi="ar-SA"/>
         </w:rPr>
         <w:t xml:space="preserve"> </w:t>
       </w:r>
@@ -6968,7 +7303,7 @@
           <w:rFonts w:ascii="Times New Roman" w:eastAsia="Times New Roman" w:hAnsi="Times New Roman" w:cs="Times New Roman"/>
           <w:sz w:val="28"/>
           <w:szCs w:val="28"/>
-          <w:lang w:val="en-US" w:eastAsia="ru-RU"/>
+          <w:lang w:eastAsia="ru-RU"/>
         </w:rPr>
       </w:pPr>
     </w:p>
@@ -7011,18 +7346,18 @@
           <w:kern w:val="0"/>
           <w:sz w:val="21"/>
           <w:szCs w:val="21"/>
-          <w:lang w:eastAsia="ru-RU" w:bidi="ar-SA"/>
-        </w:rPr>
-      </w:pPr>
-      <w:proofErr w:type="spellStart"/>
-      <w:r>
-        <w:rPr>
-          <w:rFonts w:ascii="Courier New" w:eastAsia="Times New Roman" w:hAnsi="Courier New" w:cs="Courier New"/>
-          <w:color w:val="D4D4D4"/>
-          <w:kern w:val="0"/>
-          <w:sz w:val="21"/>
-          <w:szCs w:val="21"/>
-          <w:lang w:eastAsia="ru-RU" w:bidi="ar-SA"/>
+          <w:lang w:val="en-US" w:eastAsia="ru-RU" w:bidi="ar-SA"/>
+        </w:rPr>
+      </w:pPr>
+      <w:proofErr w:type="spellStart"/>
+      <w:r>
+        <w:rPr>
+          <w:rFonts w:ascii="Courier New" w:eastAsia="Times New Roman" w:hAnsi="Courier New" w:cs="Courier New"/>
+          <w:color w:val="D4D4D4"/>
+          <w:kern w:val="0"/>
+          <w:sz w:val="21"/>
+          <w:szCs w:val="21"/>
+          <w:lang w:val="en-US" w:eastAsia="ru-RU" w:bidi="ar-SA"/>
         </w:rPr>
         <w:t>df</w:t>
       </w:r>
@@ -7034,7 +7369,7 @@
           <w:kern w:val="0"/>
           <w:sz w:val="21"/>
           <w:szCs w:val="21"/>
-          <w:lang w:eastAsia="ru-RU" w:bidi="ar-SA"/>
+          <w:lang w:val="en-US" w:eastAsia="ru-RU" w:bidi="ar-SA"/>
         </w:rPr>
         <w:t>[</w:t>
       </w:r>
@@ -7045,11 +7380,80 @@
           <w:kern w:val="0"/>
           <w:sz w:val="21"/>
           <w:szCs w:val="21"/>
-          <w:lang w:eastAsia="ru-RU" w:bidi="ar-SA"/>
-        </w:rPr>
-        <w:t>'</w:t>
-      </w:r>
-      <w:proofErr w:type="spellStart"/>
+          <w:lang w:val="en-US" w:eastAsia="ru-RU" w:bidi="ar-SA"/>
+        </w:rPr>
+        <w:t>'date'</w:t>
+      </w:r>
+      <w:r>
+        <w:rPr>
+          <w:rFonts w:ascii="Courier New" w:eastAsia="Times New Roman" w:hAnsi="Courier New" w:cs="Courier New"/>
+          <w:color w:val="DCDCDC"/>
+          <w:kern w:val="0"/>
+          <w:sz w:val="21"/>
+          <w:szCs w:val="21"/>
+          <w:lang w:val="en-US" w:eastAsia="ru-RU" w:bidi="ar-SA"/>
+        </w:rPr>
+        <w:t>]</w:t>
+      </w:r>
+      <w:r>
+        <w:rPr>
+          <w:rFonts w:ascii="Courier New" w:eastAsia="Times New Roman" w:hAnsi="Courier New" w:cs="Courier New"/>
+          <w:color w:val="D4D4D4"/>
+          <w:kern w:val="0"/>
+          <w:sz w:val="21"/>
+          <w:szCs w:val="21"/>
+          <w:lang w:val="en-US" w:eastAsia="ru-RU" w:bidi="ar-SA"/>
+        </w:rPr>
+        <w:t xml:space="preserve"> = </w:t>
+      </w:r>
+      <w:proofErr w:type="spellStart"/>
+      <w:r>
+        <w:rPr>
+          <w:rFonts w:ascii="Courier New" w:eastAsia="Times New Roman" w:hAnsi="Courier New" w:cs="Courier New"/>
+          <w:color w:val="D4D4D4"/>
+          <w:kern w:val="0"/>
+          <w:sz w:val="21"/>
+          <w:szCs w:val="21"/>
+          <w:lang w:val="en-US" w:eastAsia="ru-RU" w:bidi="ar-SA"/>
+        </w:rPr>
+        <w:t>pd.to_datetime</w:t>
+      </w:r>
+      <w:proofErr w:type="spellEnd"/>
+      <w:r>
+        <w:rPr>
+          <w:rFonts w:ascii="Courier New" w:eastAsia="Times New Roman" w:hAnsi="Courier New" w:cs="Courier New"/>
+          <w:color w:val="DCDCDC"/>
+          <w:kern w:val="0"/>
+          <w:sz w:val="21"/>
+          <w:szCs w:val="21"/>
+          <w:lang w:val="en-US" w:eastAsia="ru-RU" w:bidi="ar-SA"/>
+        </w:rPr>
+        <w:t>(</w:t>
+      </w:r>
+      <w:proofErr w:type="spellStart"/>
+      <w:r>
+        <w:rPr>
+          <w:rFonts w:ascii="Courier New" w:eastAsia="Times New Roman" w:hAnsi="Courier New" w:cs="Courier New"/>
+          <w:color w:val="D4D4D4"/>
+          <w:kern w:val="0"/>
+          <w:sz w:val="21"/>
+          <w:szCs w:val="21"/>
+          <w:lang w:val="en-US" w:eastAsia="ru-RU" w:bidi="ar-SA"/>
+        </w:rPr>
+        <w:t>df</w:t>
+      </w:r>
+      <w:proofErr w:type="spellEnd"/>
+      <w:r>
+        <w:rPr>
+          <w:rFonts w:ascii="Courier New" w:eastAsia="Times New Roman" w:hAnsi="Courier New" w:cs="Courier New"/>
+          <w:color w:val="DCDCDC"/>
+          <w:kern w:val="0"/>
+          <w:sz w:val="21"/>
+          <w:szCs w:val="21"/>
+          <w:lang w:val="en-US" w:eastAsia="ru-RU" w:bidi="ar-SA"/>
+        </w:rPr>
+        <w:t>[</w:t>
+      </w:r>
       <w:r>
         <w:rPr>
           <w:rFonts w:ascii="Courier New" w:eastAsia="Times New Roman" w:hAnsi="Courier New" w:cs="Courier New"/>
@@ -7057,135 +7461,18 @@
           <w:kern w:val="0"/>
           <w:sz w:val="21"/>
           <w:szCs w:val="21"/>
-          <w:lang w:eastAsia="ru-RU" w:bidi="ar-SA"/>
-        </w:rPr>
-        <w:t>date</w:t>
-      </w:r>
-      <w:proofErr w:type="spellEnd"/>
-      <w:r>
-        <w:rPr>
-          <w:rFonts w:ascii="Courier New" w:eastAsia="Times New Roman" w:hAnsi="Courier New" w:cs="Courier New"/>
-          <w:color w:val="CE9178"/>
-          <w:kern w:val="0"/>
-          <w:sz w:val="21"/>
-          <w:szCs w:val="21"/>
-          <w:lang w:eastAsia="ru-RU" w:bidi="ar-SA"/>
-        </w:rPr>
-        <w:t>'</w:t>
-      </w:r>
-      <w:r>
-        <w:rPr>
-          <w:rFonts w:ascii="Courier New" w:eastAsia="Times New Roman" w:hAnsi="Courier New" w:cs="Courier New"/>
-          <w:color w:val="DCDCDC"/>
-          <w:kern w:val="0"/>
-          <w:sz w:val="21"/>
-          <w:szCs w:val="21"/>
-          <w:lang w:eastAsia="ru-RU" w:bidi="ar-SA"/>
-        </w:rPr>
-        <w:t>]</w:t>
-      </w:r>
-      <w:r>
-        <w:rPr>
-          <w:rFonts w:ascii="Courier New" w:eastAsia="Times New Roman" w:hAnsi="Courier New" w:cs="Courier New"/>
-          <w:color w:val="D4D4D4"/>
-          <w:kern w:val="0"/>
-          <w:sz w:val="21"/>
-          <w:szCs w:val="21"/>
-          <w:lang w:eastAsia="ru-RU" w:bidi="ar-SA"/>
-        </w:rPr>
-        <w:t xml:space="preserve"> = </w:t>
-      </w:r>
-      <w:proofErr w:type="spellStart"/>
-      <w:r>
-        <w:rPr>
-          <w:rFonts w:ascii="Courier New" w:eastAsia="Times New Roman" w:hAnsi="Courier New" w:cs="Courier New"/>
-          <w:color w:val="D4D4D4"/>
-          <w:kern w:val="0"/>
-          <w:sz w:val="21"/>
-          <w:szCs w:val="21"/>
-          <w:lang w:eastAsia="ru-RU" w:bidi="ar-SA"/>
-        </w:rPr>
-        <w:t>pd.to_datetime</w:t>
-      </w:r>
-      <w:proofErr w:type="spellEnd"/>
-      <w:r>
-        <w:rPr>
-          <w:rFonts w:ascii="Courier New" w:eastAsia="Times New Roman" w:hAnsi="Courier New" w:cs="Courier New"/>
-          <w:color w:val="DCDCDC"/>
-          <w:kern w:val="0"/>
-          <w:sz w:val="21"/>
-          <w:szCs w:val="21"/>
-          <w:lang w:eastAsia="ru-RU" w:bidi="ar-SA"/>
-        </w:rPr>
-        <w:t>(</w:t>
-      </w:r>
-      <w:proofErr w:type="spellStart"/>
-      <w:r>
-        <w:rPr>
-          <w:rFonts w:ascii="Courier New" w:eastAsia="Times New Roman" w:hAnsi="Courier New" w:cs="Courier New"/>
-          <w:color w:val="D4D4D4"/>
-          <w:kern w:val="0"/>
-          <w:sz w:val="21"/>
-          <w:szCs w:val="21"/>
-          <w:lang w:eastAsia="ru-RU" w:bidi="ar-SA"/>
-        </w:rPr>
-        <w:t>df</w:t>
-      </w:r>
-      <w:proofErr w:type="spellEnd"/>
-      <w:r>
-        <w:rPr>
-          <w:rFonts w:ascii="Courier New" w:eastAsia="Times New Roman" w:hAnsi="Courier New" w:cs="Courier New"/>
-          <w:color w:val="DCDCDC"/>
-          <w:kern w:val="0"/>
-          <w:sz w:val="21"/>
-          <w:szCs w:val="21"/>
-          <w:lang w:eastAsia="ru-RU" w:bidi="ar-SA"/>
-        </w:rPr>
-        <w:t>[</w:t>
-      </w:r>
-      <w:r>
-        <w:rPr>
-          <w:rFonts w:ascii="Courier New" w:eastAsia="Times New Roman" w:hAnsi="Courier New" w:cs="Courier New"/>
-          <w:color w:val="CE9178"/>
-          <w:kern w:val="0"/>
-          <w:sz w:val="21"/>
-          <w:szCs w:val="21"/>
-          <w:lang w:eastAsia="ru-RU" w:bidi="ar-SA"/>
-        </w:rPr>
-        <w:t>'</w:t>
-      </w:r>
-      <w:proofErr w:type="spellStart"/>
-      <w:r>
-        <w:rPr>
-          <w:rFonts w:ascii="Courier New" w:eastAsia="Times New Roman" w:hAnsi="Courier New" w:cs="Courier New"/>
-          <w:color w:val="CE9178"/>
-          <w:kern w:val="0"/>
-          <w:sz w:val="21"/>
-          <w:szCs w:val="21"/>
-          <w:lang w:eastAsia="ru-RU" w:bidi="ar-SA"/>
-        </w:rPr>
-        <w:t>date</w:t>
-      </w:r>
-      <w:proofErr w:type="spellEnd"/>
-      <w:r>
-        <w:rPr>
-          <w:rFonts w:ascii="Courier New" w:eastAsia="Times New Roman" w:hAnsi="Courier New" w:cs="Courier New"/>
-          <w:color w:val="CE9178"/>
-          <w:kern w:val="0"/>
-          <w:sz w:val="21"/>
-          <w:szCs w:val="21"/>
-          <w:lang w:eastAsia="ru-RU" w:bidi="ar-SA"/>
-        </w:rPr>
-        <w:t>'</w:t>
-      </w:r>
-      <w:r>
-        <w:rPr>
-          <w:rFonts w:ascii="Courier New" w:eastAsia="Times New Roman" w:hAnsi="Courier New" w:cs="Courier New"/>
-          <w:color w:val="DCDCDC"/>
-          <w:kern w:val="0"/>
-          <w:sz w:val="21"/>
-          <w:szCs w:val="21"/>
-          <w:lang w:eastAsia="ru-RU" w:bidi="ar-SA"/>
+          <w:lang w:val="en-US" w:eastAsia="ru-RU" w:bidi="ar-SA"/>
+        </w:rPr>
+        <w:t>'date'</w:t>
+      </w:r>
+      <w:r>
+        <w:rPr>
+          <w:rFonts w:ascii="Courier New" w:eastAsia="Times New Roman" w:hAnsi="Courier New" w:cs="Courier New"/>
+          <w:color w:val="DCDCDC"/>
+          <w:kern w:val="0"/>
+          <w:sz w:val="21"/>
+          <w:szCs w:val="21"/>
+          <w:lang w:val="en-US" w:eastAsia="ru-RU" w:bidi="ar-SA"/>
         </w:rPr>
         <w:t>])</w:t>
       </w:r>
@@ -7201,7 +7488,7 @@
           <w:kern w:val="0"/>
           <w:sz w:val="21"/>
           <w:szCs w:val="21"/>
-          <w:lang w:eastAsia="ru-RU" w:bidi="ar-SA"/>
+          <w:lang w:val="en-US" w:eastAsia="ru-RU" w:bidi="ar-SA"/>
         </w:rPr>
       </w:pPr>
     </w:p>
@@ -8263,7 +8550,7 @@
           <w:rFonts w:ascii="Times New Roman" w:eastAsia="Times New Roman" w:hAnsi="Times New Roman" w:cs="Times New Roman"/>
           <w:sz w:val="28"/>
           <w:szCs w:val="28"/>
-          <w:lang w:val="en-US" w:eastAsia="ru-RU"/>
+          <w:lang w:eastAsia="ru-RU"/>
         </w:rPr>
       </w:pPr>
     </w:p>
@@ -8395,6 +8682,52 @@
           <w:szCs w:val="21"/>
           <w:lang w:val="en-US" w:eastAsia="ru-RU" w:bidi="ar-SA"/>
         </w:rPr>
+        <w:t xml:space="preserve">: </w:t>
+      </w:r>
+      <w:proofErr w:type="spellStart"/>
+      <w:r>
+        <w:rPr>
+          <w:rFonts w:ascii="Courier New" w:eastAsia="Times New Roman" w:hAnsi="Courier New" w:cs="Courier New"/>
+          <w:color w:val="9CDCFE"/>
+          <w:kern w:val="0"/>
+          <w:sz w:val="21"/>
+          <w:szCs w:val="21"/>
+          <w:lang w:val="en-US" w:eastAsia="ru-RU" w:bidi="ar-SA"/>
+        </w:rPr>
+        <w:t>pd</w:t>
+      </w:r>
+      <w:r>
+        <w:rPr>
+          <w:rFonts w:ascii="Courier New" w:eastAsia="Times New Roman" w:hAnsi="Courier New" w:cs="Courier New"/>
+          <w:color w:val="D4D4D4"/>
+          <w:kern w:val="0"/>
+          <w:sz w:val="21"/>
+          <w:szCs w:val="21"/>
+          <w:lang w:val="en-US" w:eastAsia="ru-RU" w:bidi="ar-SA"/>
+        </w:rPr>
+        <w:t>.</w:t>
+      </w:r>
+      <w:r>
+        <w:rPr>
+          <w:rFonts w:ascii="Courier New" w:eastAsia="Times New Roman" w:hAnsi="Courier New" w:cs="Courier New"/>
+          <w:color w:val="9CDCFE"/>
+          <w:kern w:val="0"/>
+          <w:sz w:val="21"/>
+          <w:szCs w:val="21"/>
+          <w:lang w:val="en-US" w:eastAsia="ru-RU" w:bidi="ar-SA"/>
+        </w:rPr>
+        <w:t>DataFrame</w:t>
+      </w:r>
+      <w:proofErr w:type="spellEnd"/>
+      <w:r>
+        <w:rPr>
+          <w:rFonts w:ascii="Courier New" w:eastAsia="Times New Roman" w:hAnsi="Courier New" w:cs="Courier New"/>
+          <w:color w:val="D4D4D4"/>
+          <w:kern w:val="0"/>
+          <w:sz w:val="21"/>
+          <w:szCs w:val="21"/>
+          <w:lang w:val="en-US" w:eastAsia="ru-RU" w:bidi="ar-SA"/>
+        </w:rPr>
         <w:t xml:space="preserve">, </w:t>
       </w:r>
       <w:r>
@@ -8417,7 +8750,40 @@
           <w:szCs w:val="21"/>
           <w:lang w:val="en-US" w:eastAsia="ru-RU" w:bidi="ar-SA"/>
         </w:rPr>
-        <w:t>)</w:t>
+        <w:t xml:space="preserve">: </w:t>
+      </w:r>
+      <w:r>
+        <w:rPr>
+          <w:rFonts w:ascii="Courier New" w:eastAsia="Times New Roman" w:hAnsi="Courier New" w:cs="Courier New"/>
+          <w:color w:val="9CDCFE"/>
+          <w:kern w:val="0"/>
+          <w:sz w:val="21"/>
+          <w:szCs w:val="21"/>
+          <w:lang w:val="en-US" w:eastAsia="ru-RU" w:bidi="ar-SA"/>
+        </w:rPr>
+        <w:t>int</w:t>
+      </w:r>
+      <w:r>
+        <w:rPr>
+          <w:rFonts w:ascii="Courier New" w:eastAsia="Times New Roman" w:hAnsi="Courier New" w:cs="Courier New"/>
+          <w:color w:val="D4D4D4"/>
+          <w:kern w:val="0"/>
+          <w:sz w:val="21"/>
+          <w:szCs w:val="21"/>
+          <w:lang w:val="en-US" w:eastAsia="ru-RU" w:bidi="ar-SA"/>
+        </w:rPr>
+        <w:t xml:space="preserve">) -&gt; </w:t>
+      </w:r>
+      <w:r>
+        <w:rPr>
+          <w:rFonts w:ascii="Courier New" w:eastAsia="Times New Roman" w:hAnsi="Courier New" w:cs="Courier New"/>
+          <w:color w:val="569CD6"/>
+          <w:kern w:val="0"/>
+          <w:sz w:val="21"/>
+          <w:szCs w:val="21"/>
+          <w:lang w:val="en-US" w:eastAsia="ru-RU" w:bidi="ar-SA"/>
+        </w:rPr>
+        <w:t>None</w:t>
       </w:r>
       <w:r>
         <w:rPr>
@@ -8777,6 +9143,7 @@
           <w:szCs w:val="21"/>
           <w:lang w:val="en-US" w:eastAsia="ru-RU" w:bidi="ar-SA"/>
         </w:rPr>
+        <w:lastRenderedPageBreak/>
         <w:t xml:space="preserve">    </w:t>
       </w:r>
       <w:proofErr w:type="spellStart"/>
@@ -8934,7 +9301,6 @@
           <w:szCs w:val="21"/>
           <w:lang w:val="en-US" w:eastAsia="ru-RU" w:bidi="ar-SA"/>
         </w:rPr>
-        <w:lastRenderedPageBreak/>
         <w:t xml:space="preserve">    </w:t>
       </w:r>
       <w:proofErr w:type="spellStart"/>
@@ -9986,18 +10352,18 @@
           <w:kern w:val="0"/>
           <w:sz w:val="21"/>
           <w:szCs w:val="21"/>
-          <w:lang w:val="en-US" w:eastAsia="ru-RU" w:bidi="ar-SA"/>
-        </w:rPr>
-      </w:pPr>
-      <w:r>
-        <w:rPr>
-          <w:rFonts w:ascii="Courier New" w:eastAsia="Times New Roman" w:hAnsi="Courier New" w:cs="Courier New"/>
-          <w:color w:val="D4D4D4"/>
-          <w:kern w:val="0"/>
-          <w:sz w:val="21"/>
-          <w:szCs w:val="21"/>
           <w:lang w:eastAsia="ru-RU" w:bidi="ar-SA"/>
         </w:rPr>
+      </w:pPr>
+      <w:r>
+        <w:rPr>
+          <w:rFonts w:ascii="Courier New" w:eastAsia="Times New Roman" w:hAnsi="Courier New" w:cs="Courier New"/>
+          <w:color w:val="D4D4D4"/>
+          <w:kern w:val="0"/>
+          <w:sz w:val="21"/>
+          <w:szCs w:val="21"/>
+          <w:lang w:eastAsia="ru-RU" w:bidi="ar-SA"/>
+        </w:rPr>
         <w:t xml:space="preserve">    </w:t>
       </w:r>
       <w:proofErr w:type="spellStart"/>
@@ -10010,17 +10376,39 @@
           <w:szCs w:val="21"/>
           <w:lang w:val="en-US" w:eastAsia="ru-RU" w:bidi="ar-SA"/>
         </w:rPr>
-        <w:t>plt.legend</w:t>
-      </w:r>
-      <w:proofErr w:type="spellEnd"/>
-      <w:r>
-        <w:rPr>
-          <w:rFonts w:ascii="Courier New" w:eastAsia="Times New Roman" w:hAnsi="Courier New" w:cs="Courier New"/>
-          <w:color w:val="DCDCDC"/>
-          <w:kern w:val="0"/>
-          <w:sz w:val="21"/>
-          <w:szCs w:val="21"/>
-          <w:lang w:val="en-US" w:eastAsia="ru-RU" w:bidi="ar-SA"/>
+        <w:t>plt</w:t>
+      </w:r>
+      <w:proofErr w:type="spellEnd"/>
+      <w:r>
+        <w:rPr>
+          <w:rFonts w:ascii="Courier New" w:eastAsia="Times New Roman" w:hAnsi="Courier New" w:cs="Courier New"/>
+          <w:color w:val="D4D4D4"/>
+          <w:kern w:val="0"/>
+          <w:sz w:val="21"/>
+          <w:szCs w:val="21"/>
+          <w:lang w:eastAsia="ru-RU" w:bidi="ar-SA"/>
+        </w:rPr>
+        <w:t>.</w:t>
+      </w:r>
+      <w:r>
+        <w:rPr>
+          <w:rFonts w:ascii="Courier New" w:eastAsia="Times New Roman" w:hAnsi="Courier New" w:cs="Courier New"/>
+          <w:color w:val="D4D4D4"/>
+          <w:kern w:val="0"/>
+          <w:sz w:val="21"/>
+          <w:szCs w:val="21"/>
+          <w:lang w:val="en-US" w:eastAsia="ru-RU" w:bidi="ar-SA"/>
+        </w:rPr>
+        <w:t>legend</w:t>
+      </w:r>
+      <w:r>
+        <w:rPr>
+          <w:rFonts w:ascii="Courier New" w:eastAsia="Times New Roman" w:hAnsi="Courier New" w:cs="Courier New"/>
+          <w:color w:val="DCDCDC"/>
+          <w:kern w:val="0"/>
+          <w:sz w:val="21"/>
+          <w:szCs w:val="21"/>
+          <w:lang w:eastAsia="ru-RU" w:bidi="ar-SA"/>
         </w:rPr>
         <w:t>()</w:t>
       </w:r>
@@ -10036,7 +10424,7 @@
           <w:kern w:val="0"/>
           <w:sz w:val="21"/>
           <w:szCs w:val="21"/>
-          <w:lang w:val="en-US" w:eastAsia="ru-RU" w:bidi="ar-SA"/>
+          <w:lang w:eastAsia="ru-RU" w:bidi="ar-SA"/>
         </w:rPr>
       </w:pPr>
     </w:p>
@@ -10051,41 +10439,96 @@
           <w:kern w:val="0"/>
           <w:sz w:val="21"/>
           <w:szCs w:val="21"/>
-          <w:lang w:val="en-US" w:eastAsia="ru-RU" w:bidi="ar-SA"/>
-        </w:rPr>
-      </w:pPr>
-      <w:r>
-        <w:rPr>
-          <w:rFonts w:ascii="Courier New" w:eastAsia="Times New Roman" w:hAnsi="Courier New" w:cs="Courier New"/>
-          <w:color w:val="D4D4D4"/>
-          <w:kern w:val="0"/>
-          <w:sz w:val="21"/>
-          <w:szCs w:val="21"/>
-          <w:lang w:val="en-US" w:eastAsia="ru-RU" w:bidi="ar-SA"/>
-        </w:rPr>
-        <w:t xml:space="preserve">    </w:t>
-      </w:r>
-      <w:proofErr w:type="spellStart"/>
-      <w:r>
-        <w:rPr>
-          <w:rFonts w:ascii="Courier New" w:eastAsia="Times New Roman" w:hAnsi="Courier New" w:cs="Courier New"/>
-          <w:color w:val="D4D4D4"/>
-          <w:kern w:val="0"/>
-          <w:sz w:val="21"/>
-          <w:szCs w:val="21"/>
-          <w:lang w:val="en-US" w:eastAsia="ru-RU" w:bidi="ar-SA"/>
-        </w:rPr>
-        <w:t>plt.show</w:t>
-      </w:r>
-      <w:proofErr w:type="spellEnd"/>
-      <w:r>
-        <w:rPr>
-          <w:rFonts w:ascii="Courier New" w:eastAsia="Times New Roman" w:hAnsi="Courier New" w:cs="Courier New"/>
-          <w:color w:val="DCDCDC"/>
-          <w:kern w:val="0"/>
-          <w:sz w:val="21"/>
-          <w:szCs w:val="21"/>
-          <w:lang w:val="en-US" w:eastAsia="ru-RU" w:bidi="ar-SA"/>
+          <w:lang w:eastAsia="ru-RU" w:bidi="ar-SA"/>
+        </w:rPr>
+      </w:pPr>
+      <w:r>
+        <w:rPr>
+          <w:rFonts w:ascii="Courier New" w:eastAsia="Times New Roman" w:hAnsi="Courier New" w:cs="Courier New"/>
+          <w:color w:val="D4D4D4"/>
+          <w:kern w:val="0"/>
+          <w:sz w:val="21"/>
+          <w:szCs w:val="21"/>
+          <w:lang w:val="en-US" w:eastAsia="ru-RU" w:bidi="ar-SA"/>
+        </w:rPr>
+        <w:t> </w:t>
+      </w:r>
+      <w:r>
+        <w:rPr>
+          <w:rFonts w:ascii="Courier New" w:eastAsia="Times New Roman" w:hAnsi="Courier New" w:cs="Courier New"/>
+          <w:color w:val="D4D4D4"/>
+          <w:kern w:val="0"/>
+          <w:sz w:val="21"/>
+          <w:szCs w:val="21"/>
+          <w:lang w:eastAsia="ru-RU" w:bidi="ar-SA"/>
+        </w:rPr>
+        <w:t xml:space="preserve"> </w:t>
+      </w:r>
+      <w:r>
+        <w:rPr>
+          <w:rFonts w:ascii="Courier New" w:eastAsia="Times New Roman" w:hAnsi="Courier New" w:cs="Courier New"/>
+          <w:color w:val="D4D4D4"/>
+          <w:kern w:val="0"/>
+          <w:sz w:val="21"/>
+          <w:szCs w:val="21"/>
+          <w:lang w:val="en-US" w:eastAsia="ru-RU" w:bidi="ar-SA"/>
+        </w:rPr>
+        <w:t> </w:t>
+      </w:r>
+      <w:r>
+        <w:rPr>
+          <w:rFonts w:ascii="Courier New" w:eastAsia="Times New Roman" w:hAnsi="Courier New" w:cs="Courier New"/>
+          <w:color w:val="D4D4D4"/>
+          <w:kern w:val="0"/>
+          <w:sz w:val="21"/>
+          <w:szCs w:val="21"/>
+          <w:lang w:eastAsia="ru-RU" w:bidi="ar-SA"/>
+        </w:rPr>
+        <w:t xml:space="preserve"> </w:t>
+      </w:r>
+      <w:proofErr w:type="spellStart"/>
+      <w:r>
+        <w:rPr>
+          <w:rFonts w:ascii="Courier New" w:eastAsia="Times New Roman" w:hAnsi="Courier New" w:cs="Courier New"/>
+          <w:color w:val="D4D4D4"/>
+          <w:kern w:val="0"/>
+          <w:sz w:val="21"/>
+          <w:szCs w:val="21"/>
+          <w:lang w:val="en-US" w:eastAsia="ru-RU" w:bidi="ar-SA"/>
+        </w:rPr>
+        <w:t>plt</w:t>
+      </w:r>
+      <w:proofErr w:type="spellEnd"/>
+      <w:r>
+        <w:rPr>
+          <w:rFonts w:ascii="Courier New" w:eastAsia="Times New Roman" w:hAnsi="Courier New" w:cs="Courier New"/>
+          <w:color w:val="D4D4D4"/>
+          <w:kern w:val="0"/>
+          <w:sz w:val="21"/>
+          <w:szCs w:val="21"/>
+          <w:lang w:eastAsia="ru-RU" w:bidi="ar-SA"/>
+        </w:rPr>
+        <w:t>.</w:t>
+      </w:r>
+      <w:r>
+        <w:rPr>
+          <w:rFonts w:ascii="Courier New" w:eastAsia="Times New Roman" w:hAnsi="Courier New" w:cs="Courier New"/>
+          <w:color w:val="D4D4D4"/>
+          <w:kern w:val="0"/>
+          <w:sz w:val="21"/>
+          <w:szCs w:val="21"/>
+          <w:lang w:val="en-US" w:eastAsia="ru-RU" w:bidi="ar-SA"/>
+        </w:rPr>
+        <w:t>show</w:t>
+      </w:r>
+      <w:r>
+        <w:rPr>
+          <w:rFonts w:ascii="Courier New" w:eastAsia="Times New Roman" w:hAnsi="Courier New" w:cs="Courier New"/>
+          <w:color w:val="DCDCDC"/>
+          <w:kern w:val="0"/>
+          <w:sz w:val="21"/>
+          <w:szCs w:val="21"/>
+          <w:lang w:eastAsia="ru-RU" w:bidi="ar-SA"/>
         </w:rPr>
         <w:t>()</w:t>
       </w:r>
@@ -10096,7 +10539,7 @@
           <w:rFonts w:ascii="Times New Roman" w:eastAsia="Times New Roman" w:hAnsi="Times New Roman" w:cs="Times New Roman"/>
           <w:sz w:val="28"/>
           <w:szCs w:val="28"/>
-          <w:lang w:val="en-US" w:eastAsia="ru-RU"/>
+          <w:lang w:eastAsia="ru-RU"/>
         </w:rPr>
       </w:pPr>
     </w:p>
@@ -10164,7 +10607,6 @@
         </w:rPr>
         <w:t xml:space="preserve"> </w:t>
       </w:r>
-      <w:proofErr w:type="spellStart"/>
       <w:r>
         <w:rPr>
           <w:rFonts w:ascii="Courier New" w:eastAsia="Times New Roman" w:hAnsi="Courier New" w:cs="Courier New"/>
@@ -10176,7 +10618,6 @@
         </w:rPr>
         <w:t>plot_rate_year_month</w:t>
       </w:r>
-      <w:proofErr w:type="spellEnd"/>
       <w:r>
         <w:rPr>
           <w:rFonts w:ascii="Courier New" w:eastAsia="Times New Roman" w:hAnsi="Courier New" w:cs="Courier New"/>
@@ -10188,7 +10629,6 @@
         </w:rPr>
         <w:t>(</w:t>
       </w:r>
-      <w:proofErr w:type="spellStart"/>
       <w:r>
         <w:rPr>
           <w:rFonts w:ascii="Courier New" w:eastAsia="Times New Roman" w:hAnsi="Courier New" w:cs="Courier New"/>
@@ -10200,7 +10640,50 @@
         </w:rPr>
         <w:t>df</w:t>
       </w:r>
-      <w:proofErr w:type="spellEnd"/>
+      <w:r>
+        <w:rPr>
+          <w:rFonts w:ascii="Courier New" w:eastAsia="Times New Roman" w:hAnsi="Courier New" w:cs="Courier New"/>
+          <w:color w:val="D4D4D4"/>
+          <w:kern w:val="0"/>
+          <w:sz w:val="21"/>
+          <w:szCs w:val="21"/>
+          <w:lang w:val="en-US" w:eastAsia="ru-RU" w:bidi="ar-SA"/>
+        </w:rPr>
+        <w:t xml:space="preserve">: </w:t>
+      </w:r>
+      <w:r>
+        <w:rPr>
+          <w:rFonts w:ascii="Courier New" w:eastAsia="Times New Roman" w:hAnsi="Courier New" w:cs="Courier New"/>
+          <w:color w:val="9CDCFE"/>
+          <w:kern w:val="0"/>
+          <w:sz w:val="21"/>
+          <w:szCs w:val="21"/>
+          <w:lang w:val="en-US" w:eastAsia="ru-RU" w:bidi="ar-SA"/>
+        </w:rPr>
+        <w:t>pd</w:t>
+      </w:r>
+      <w:r>
+        <w:rPr>
+          <w:rFonts w:ascii="Courier New" w:eastAsia="Times New Roman" w:hAnsi="Courier New" w:cs="Courier New"/>
+          <w:color w:val="D4D4D4"/>
+          <w:kern w:val="0"/>
+          <w:sz w:val="21"/>
+          <w:szCs w:val="21"/>
+          <w:lang w:val="en-US" w:eastAsia="ru-RU" w:bidi="ar-SA"/>
+        </w:rPr>
+        <w:t>.</w:t>
+      </w:r>
+      <w:r>
+        <w:rPr>
+          <w:rFonts w:ascii="Courier New" w:eastAsia="Times New Roman" w:hAnsi="Courier New" w:cs="Courier New"/>
+          <w:color w:val="9CDCFE"/>
+          <w:kern w:val="0"/>
+          <w:sz w:val="21"/>
+          <w:szCs w:val="21"/>
+          <w:lang w:val="en-US" w:eastAsia="ru-RU" w:bidi="ar-SA"/>
+        </w:rPr>
+        <w:t>DataFrame</w:t>
+      </w:r>
       <w:r>
         <w:rPr>
           <w:rFonts w:ascii="Courier New" w:eastAsia="Times New Roman" w:hAnsi="Courier New" w:cs="Courier New"/>
@@ -10232,6 +10715,28 @@
           <w:szCs w:val="21"/>
           <w:lang w:val="en-US" w:eastAsia="ru-RU" w:bidi="ar-SA"/>
         </w:rPr>
+        <w:t xml:space="preserve">: </w:t>
+      </w:r>
+      <w:r>
+        <w:rPr>
+          <w:rFonts w:ascii="Courier New" w:eastAsia="Times New Roman" w:hAnsi="Courier New" w:cs="Courier New"/>
+          <w:color w:val="9CDCFE"/>
+          <w:kern w:val="0"/>
+          <w:sz w:val="21"/>
+          <w:szCs w:val="21"/>
+          <w:lang w:val="en-US" w:eastAsia="ru-RU" w:bidi="ar-SA"/>
+        </w:rPr>
+        <w:t>int</w:t>
+      </w:r>
+      <w:r>
+        <w:rPr>
+          <w:rFonts w:ascii="Courier New" w:eastAsia="Times New Roman" w:hAnsi="Courier New" w:cs="Courier New"/>
+          <w:color w:val="D4D4D4"/>
+          <w:kern w:val="0"/>
+          <w:sz w:val="21"/>
+          <w:szCs w:val="21"/>
+          <w:lang w:val="en-US" w:eastAsia="ru-RU" w:bidi="ar-SA"/>
+        </w:rPr>
         <w:t xml:space="preserve">, </w:t>
       </w:r>
       <w:r>
@@ -10254,7 +10759,29 @@
           <w:szCs w:val="21"/>
           <w:lang w:val="en-US" w:eastAsia="ru-RU" w:bidi="ar-SA"/>
         </w:rPr>
-        <w:t>)</w:t>
+        <w:t xml:space="preserve">: </w:t>
+      </w:r>
+      <w:r>
+        <w:rPr>
+          <w:rFonts w:ascii="Courier New" w:eastAsia="Times New Roman" w:hAnsi="Courier New" w:cs="Courier New"/>
+          <w:color w:val="9CDCFE"/>
+          <w:kern w:val="0"/>
+          <w:sz w:val="21"/>
+          <w:szCs w:val="21"/>
+          <w:lang w:val="en-US" w:eastAsia="ru-RU" w:bidi="ar-SA"/>
+        </w:rPr>
+        <w:t>int</w:t>
+      </w:r>
+      <w:r>
+        <w:rPr>
+          <w:rFonts w:ascii="Courier New" w:eastAsia="Times New Roman" w:hAnsi="Courier New" w:cs="Courier New"/>
+          <w:color w:val="D4D4D4"/>
+          <w:kern w:val="0"/>
+          <w:sz w:val="21"/>
+          <w:szCs w:val="21"/>
+          <w:lang w:val="en-US" w:eastAsia="ru-RU" w:bidi="ar-SA"/>
+        </w:rPr>
+        <w:t>) -&gt; pd.DataFrame</w:t>
       </w:r>
       <w:r>
         <w:rPr>
@@ -12209,7 +12736,7 @@
           <w:rFonts w:ascii="Times New Roman" w:eastAsia="Times New Roman" w:hAnsi="Times New Roman" w:cs="Times New Roman"/>
           <w:sz w:val="28"/>
           <w:szCs w:val="28"/>
-          <w:lang w:val="en-US" w:eastAsia="ru-RU"/>
+          <w:lang w:eastAsia="ru-RU"/>
         </w:rPr>
       </w:pPr>
       <w:r>
@@ -12227,72 +12754,73 @@
           <w:rFonts w:ascii="Times New Roman" w:eastAsia="Times New Roman" w:hAnsi="Times New Roman" w:cs="Times New Roman"/>
           <w:sz w:val="28"/>
           <w:szCs w:val="28"/>
+          <w:lang w:eastAsia="ru-RU"/>
+        </w:rPr>
+        <w:t>:</w:t>
+      </w:r>
+    </w:p>
+    <w:p>
+      <w:pPr>
+        <w:rPr>
+          <w:rFonts w:ascii="Times New Roman" w:eastAsia="Times New Roman" w:hAnsi="Times New Roman" w:cs="Times New Roman"/>
+          <w:sz w:val="28"/>
+          <w:szCs w:val="28"/>
+          <w:lang w:eastAsia="ru-RU"/>
+        </w:rPr>
+      </w:pPr>
+    </w:p>
+    <w:p>
+      <w:pPr>
+        <w:rPr>
+          <w:rFonts w:ascii="Times New Roman" w:eastAsia="Times New Roman" w:hAnsi="Times New Roman" w:cs="Times New Roman"/>
+          <w:sz w:val="28"/>
+          <w:szCs w:val="28"/>
+          <w:lang w:eastAsia="ru-RU"/>
+        </w:rPr>
+      </w:pPr>
+      <w:r>
+        <w:rPr>
+          <w:rFonts w:ascii="Times New Roman" w:eastAsia="Times New Roman" w:hAnsi="Times New Roman" w:cs="Times New Roman"/>
+          <w:sz w:val="28"/>
+          <w:szCs w:val="28"/>
+          <w:lang w:eastAsia="ru-RU"/>
+        </w:rPr>
+        <w:t xml:space="preserve">Загрузка и чтение </w:t>
+      </w:r>
+      <w:proofErr w:type="spellStart"/>
+      <w:r>
+        <w:rPr>
+          <w:rFonts w:ascii="Times New Roman" w:eastAsia="Times New Roman" w:hAnsi="Times New Roman" w:cs="Times New Roman"/>
+          <w:sz w:val="28"/>
+          <w:szCs w:val="28"/>
+          <w:lang w:eastAsia="ru-RU"/>
+        </w:rPr>
+        <w:t>датасета</w:t>
+      </w:r>
+      <w:proofErr w:type="spellEnd"/>
+      <w:r>
+        <w:rPr>
+          <w:rFonts w:ascii="Times New Roman" w:eastAsia="Times New Roman" w:hAnsi="Times New Roman" w:cs="Times New Roman"/>
+          <w:sz w:val="28"/>
+          <w:szCs w:val="28"/>
+          <w:lang w:eastAsia="ru-RU"/>
+        </w:rPr>
+        <w:t>:</w:t>
+      </w:r>
+    </w:p>
+    <w:p>
+      <w:pPr>
+        <w:rPr>
+          <w:rFonts w:ascii="Times New Roman" w:eastAsia="Times New Roman" w:hAnsi="Times New Roman" w:cs="Times New Roman"/>
+          <w:sz w:val="28"/>
+          <w:szCs w:val="28"/>
           <w:lang w:val="en-US" w:eastAsia="ru-RU"/>
         </w:rPr>
-        <w:t>:</w:t>
-      </w:r>
-    </w:p>
-    <w:p>
-      <w:pPr>
-        <w:rPr>
-          <w:rFonts w:ascii="Times New Roman" w:eastAsia="Times New Roman" w:hAnsi="Times New Roman" w:cs="Times New Roman"/>
-          <w:sz w:val="28"/>
-          <w:szCs w:val="28"/>
-          <w:lang w:val="en-US" w:eastAsia="ru-RU"/>
-        </w:rPr>
-      </w:pPr>
-    </w:p>
-    <w:p>
-      <w:pPr>
-        <w:rPr>
-          <w:rFonts w:ascii="Times New Roman" w:eastAsia="Times New Roman" w:hAnsi="Times New Roman" w:cs="Times New Roman"/>
-          <w:sz w:val="28"/>
-          <w:szCs w:val="28"/>
-          <w:lang w:val="en-US" w:eastAsia="ru-RU"/>
-        </w:rPr>
-      </w:pPr>
-      <w:r>
-        <w:rPr>
-          <w:rFonts w:ascii="Times New Roman" w:eastAsia="Times New Roman" w:hAnsi="Times New Roman" w:cs="Times New Roman"/>
-          <w:sz w:val="28"/>
-          <w:szCs w:val="28"/>
-          <w:lang w:eastAsia="ru-RU"/>
-        </w:rPr>
-        <w:t xml:space="preserve">Загрузка и чтение </w:t>
-      </w:r>
-      <w:proofErr w:type="spellStart"/>
-      <w:r>
-        <w:rPr>
-          <w:rFonts w:ascii="Times New Roman" w:eastAsia="Times New Roman" w:hAnsi="Times New Roman" w:cs="Times New Roman"/>
-          <w:sz w:val="28"/>
-          <w:szCs w:val="28"/>
-          <w:lang w:eastAsia="ru-RU"/>
-        </w:rPr>
-        <w:t>датасета</w:t>
-      </w:r>
-      <w:proofErr w:type="spellEnd"/>
-      <w:r>
-        <w:rPr>
-          <w:rFonts w:ascii="Times New Roman" w:eastAsia="Times New Roman" w:hAnsi="Times New Roman" w:cs="Times New Roman"/>
-          <w:sz w:val="28"/>
-          <w:szCs w:val="28"/>
-          <w:lang w:val="en-US" w:eastAsia="ru-RU"/>
-        </w:rPr>
-        <w:t>:</w:t>
-      </w:r>
-    </w:p>
-    <w:p>
-      <w:pPr>
-        <w:rPr>
-          <w:rFonts w:ascii="Times New Roman" w:eastAsia="Times New Roman" w:hAnsi="Times New Roman" w:cs="Times New Roman"/>
-          <w:sz w:val="28"/>
-          <w:szCs w:val="28"/>
-          <w:lang w:val="en-US" w:eastAsia="ru-RU"/>
-        </w:rPr>
-      </w:pPr>
-      <w:r>
-        <w:rPr>
-          <w:rFonts w:ascii="Times New Roman" w:eastAsia="Times New Roman" w:hAnsi="Times New Roman" w:cs="Times New Roman"/>
+      </w:pPr>
+      <w:r>
+        <w:rPr>
+          <w:rFonts w:ascii="Times New Roman" w:eastAsia="Times New Roman" w:hAnsi="Times New Roman" w:cs="Times New Roman"/>
+          <w:noProof/>
           <w:sz w:val="28"/>
           <w:szCs w:val="28"/>
           <w:lang w:val="en-US" w:eastAsia="ru-RU"/>
@@ -12395,6 +12923,7 @@
       <w:r>
         <w:rPr>
           <w:rFonts w:ascii="Times New Roman" w:eastAsia="Times New Roman" w:hAnsi="Times New Roman" w:cs="Times New Roman"/>
+          <w:noProof/>
           <w:sz w:val="28"/>
           <w:szCs w:val="28"/>
           <w:lang w:val="en-US" w:eastAsia="ru-RU"/>
@@ -12515,6 +13044,7 @@
       <w:r>
         <w:rPr>
           <w:rFonts w:ascii="Times New Roman" w:eastAsia="Times New Roman" w:hAnsi="Times New Roman" w:cs="Times New Roman"/>
+          <w:noProof/>
           <w:sz w:val="28"/>
           <w:szCs w:val="28"/>
           <w:lang w:val="en-US" w:eastAsia="ru-RU"/>
@@ -12616,6 +13146,7 @@
       <w:r>
         <w:rPr>
           <w:rFonts w:ascii="Times New Roman" w:eastAsia="Times New Roman" w:hAnsi="Times New Roman" w:cs="Times New Roman"/>
+          <w:noProof/>
           <w:sz w:val="28"/>
           <w:szCs w:val="28"/>
           <w:lang w:eastAsia="ru-RU"/>
@@ -12707,6 +13238,7 @@
       <w:r>
         <w:rPr>
           <w:rFonts w:ascii="Times New Roman" w:eastAsia="Times New Roman" w:hAnsi="Times New Roman" w:cs="Times New Roman"/>
+          <w:noProof/>
           <w:sz w:val="28"/>
           <w:szCs w:val="28"/>
           <w:lang w:val="en-US" w:eastAsia="ru-RU"/>
@@ -12808,6 +13340,7 @@
       <w:r>
         <w:rPr>
           <w:rFonts w:ascii="Times New Roman" w:eastAsia="Times New Roman" w:hAnsi="Times New Roman" w:cs="Times New Roman"/>
+          <w:noProof/>
           <w:sz w:val="28"/>
           <w:szCs w:val="28"/>
           <w:lang w:val="en-US" w:eastAsia="ru-RU"/>
@@ -12899,6 +13432,7 @@
       <w:r>
         <w:rPr>
           <w:rFonts w:ascii="Times New Roman" w:eastAsia="Times New Roman" w:hAnsi="Times New Roman" w:cs="Times New Roman"/>
+          <w:noProof/>
           <w:sz w:val="28"/>
           <w:szCs w:val="28"/>
           <w:lang w:val="en-US" w:eastAsia="ru-RU"/>
@@ -13000,6 +13534,7 @@
       <w:r>
         <w:rPr>
           <w:rFonts w:ascii="Times New Roman" w:eastAsia="Times New Roman" w:hAnsi="Times New Roman" w:cs="Times New Roman"/>
+          <w:noProof/>
           <w:sz w:val="28"/>
           <w:szCs w:val="28"/>
           <w:lang w:val="en-US" w:eastAsia="ru-RU"/>
@@ -13091,6 +13626,7 @@
       <w:r>
         <w:rPr>
           <w:rFonts w:ascii="Times New Roman" w:eastAsia="Times New Roman" w:hAnsi="Times New Roman" w:cs="Times New Roman"/>
+          <w:noProof/>
           <w:sz w:val="28"/>
           <w:szCs w:val="28"/>
           <w:lang w:val="en-US" w:eastAsia="ru-RU"/>
@@ -13192,6 +13728,7 @@
       <w:r>
         <w:rPr>
           <w:rFonts w:ascii="Times New Roman" w:eastAsia="Times New Roman" w:hAnsi="Times New Roman" w:cs="Times New Roman"/>
+          <w:noProof/>
           <w:sz w:val="28"/>
           <w:szCs w:val="28"/>
           <w:lang w:eastAsia="ru-RU"/>
@@ -13283,6 +13820,7 @@
       <w:r>
         <w:rPr>
           <w:rFonts w:ascii="Times New Roman" w:eastAsia="Times New Roman" w:hAnsi="Times New Roman" w:cs="Times New Roman"/>
+          <w:noProof/>
           <w:sz w:val="28"/>
           <w:szCs w:val="28"/>
           <w:lang w:val="en-US" w:eastAsia="ru-RU"/>
@@ -13384,6 +13922,7 @@
       <w:r>
         <w:rPr>
           <w:rFonts w:ascii="Times New Roman" w:eastAsia="Times New Roman" w:hAnsi="Times New Roman" w:cs="Times New Roman"/>
+          <w:noProof/>
           <w:sz w:val="28"/>
           <w:szCs w:val="28"/>
           <w:lang w:eastAsia="ru-RU"/>

</xml_diff>